<commit_message>
worked on Gebert_documentation and exploring variables
</commit_message>
<xml_diff>
--- a/reports/Gebert_documentation.docx
+++ b/reports/Gebert_documentation.docx
@@ -206,7 +206,10 @@
         <w:jc w:val="both"/>
       </w:pPr>
       <w:r>
-        <w:t>Cleaning files</w:t>
+        <w:t>Cleaning file</w:t>
+      </w:r>
+      <w:r>
+        <w:t xml:space="preserve"> issues.csv</w:t>
       </w:r>
     </w:p>
     <w:p>
@@ -363,7 +366,7 @@
       <w:pPr>
         <w:pStyle w:val="Listenabsatz"/>
         <w:numPr>
-          <w:ilvl w:val="0"/>
+          <w:ilvl w:val="1"/>
           <w:numId w:val="1"/>
         </w:numPr>
         <w:jc w:val="both"/>
@@ -387,6 +390,84 @@
       <w:r>
         <w:t xml:space="preserve"> split to new columns (default: ‚internal‘)</w:t>
       </w:r>
+    </w:p>
+    <w:p>
+      <w:pPr>
+        <w:pStyle w:val="Listenabsatz"/>
+        <w:numPr>
+          <w:ilvl w:val="2"/>
+          <w:numId w:val="1"/>
+        </w:numPr>
+        <w:jc w:val="both"/>
+      </w:pPr>
+      <w:r>
+        <w:t>‚</w:t>
+      </w:r>
+      <w:proofErr w:type="spellStart"/>
+      <w:r>
+        <w:t>proj_</w:t>
+      </w:r>
+      <w:proofErr w:type="gramStart"/>
+      <w:r>
+        <w:t>type</w:t>
+      </w:r>
+      <w:proofErr w:type="spellEnd"/>
+      <w:r>
+        <w:t>‘</w:t>
+      </w:r>
+      <w:proofErr w:type="gramEnd"/>
+    </w:p>
+    <w:p>
+      <w:pPr>
+        <w:pStyle w:val="Listenabsatz"/>
+        <w:numPr>
+          <w:ilvl w:val="2"/>
+          <w:numId w:val="1"/>
+        </w:numPr>
+        <w:jc w:val="both"/>
+      </w:pPr>
+      <w:r>
+        <w:t>‚</w:t>
+      </w:r>
+      <w:proofErr w:type="spellStart"/>
+      <w:r>
+        <w:t>country_</w:t>
+      </w:r>
+      <w:proofErr w:type="gramStart"/>
+      <w:r>
+        <w:t>code</w:t>
+      </w:r>
+      <w:proofErr w:type="spellEnd"/>
+      <w:r>
+        <w:t>‘</w:t>
+      </w:r>
+      <w:proofErr w:type="gramEnd"/>
+    </w:p>
+    <w:p>
+      <w:pPr>
+        <w:pStyle w:val="Listenabsatz"/>
+        <w:numPr>
+          <w:ilvl w:val="2"/>
+          <w:numId w:val="1"/>
+        </w:numPr>
+        <w:jc w:val="both"/>
+      </w:pPr>
+      <w:r>
+        <w:t>‚</w:t>
+      </w:r>
+      <w:proofErr w:type="spellStart"/>
+      <w:r>
+        <w:t>client_</w:t>
+      </w:r>
+      <w:proofErr w:type="gramStart"/>
+      <w:r>
+        <w:t>product</w:t>
+      </w:r>
+      <w:proofErr w:type="spellEnd"/>
+      <w:r>
+        <w:t>‘</w:t>
+      </w:r>
+      <w:proofErr w:type="gramEnd"/>
     </w:p>
     <w:p>
       <w:pPr>
@@ -398,117 +479,35 @@
         <w:jc w:val="both"/>
       </w:pPr>
       <w:r>
-        <w:t>‚</w:t>
-      </w:r>
-      <w:proofErr w:type="spellStart"/>
-      <w:r>
-        <w:t>proj_</w:t>
-      </w:r>
-      <w:proofErr w:type="gramStart"/>
-      <w:r>
-        <w:t>type</w:t>
-      </w:r>
-      <w:proofErr w:type="spellEnd"/>
-      <w:r>
-        <w:t>‘</w:t>
-      </w:r>
-      <w:proofErr w:type="gramEnd"/>
+        <w:t xml:space="preserve">First correlation matrix with </w:t>
+      </w:r>
+      <w:r>
+        <w:t>quantities</w:t>
+      </w:r>
+      <w:r>
+        <w:t xml:space="preserve"> </w:t>
+      </w:r>
+      <w:r>
+        <w:t>variables</w:t>
+      </w:r>
     </w:p>
     <w:p>
       <w:pPr>
         <w:pStyle w:val="Listenabsatz"/>
         <w:numPr>
-          <w:ilvl w:val="1"/>
+          <w:ilvl w:val="2"/>
           <w:numId w:val="1"/>
         </w:numPr>
         <w:jc w:val="both"/>
       </w:pPr>
       <w:r>
-        <w:t>‚</w:t>
-      </w:r>
-      <w:proofErr w:type="spellStart"/>
-      <w:r>
-        <w:t>country_</w:t>
-      </w:r>
-      <w:proofErr w:type="gramStart"/>
-      <w:r>
-        <w:t>code</w:t>
-      </w:r>
-      <w:proofErr w:type="spellEnd"/>
-      <w:r>
-        <w:t>‘</w:t>
-      </w:r>
-      <w:proofErr w:type="gramEnd"/>
-    </w:p>
-    <w:p>
-      <w:pPr>
-        <w:pStyle w:val="Listenabsatz"/>
-        <w:numPr>
-          <w:ilvl w:val="1"/>
-          <w:numId w:val="1"/>
-        </w:numPr>
-        <w:jc w:val="both"/>
-      </w:pPr>
-      <w:r>
-        <w:t>‚</w:t>
-      </w:r>
-      <w:proofErr w:type="spellStart"/>
-      <w:r>
-        <w:t>client_</w:t>
-      </w:r>
-      <w:proofErr w:type="gramStart"/>
-      <w:r>
-        <w:t>product</w:t>
-      </w:r>
-      <w:proofErr w:type="spellEnd"/>
-      <w:r>
-        <w:t>‘</w:t>
-      </w:r>
-      <w:proofErr w:type="gramEnd"/>
-    </w:p>
-    <w:p>
-      <w:pPr>
-        <w:pStyle w:val="Listenabsatz"/>
-        <w:numPr>
-          <w:ilvl w:val="0"/>
-          <w:numId w:val="1"/>
-        </w:numPr>
-        <w:jc w:val="both"/>
-      </w:pPr>
-      <w:r>
-        <w:t xml:space="preserve">First correlation matrix with </w:t>
-      </w:r>
-      <w:proofErr w:type="spellStart"/>
-      <w:r>
-        <w:t>quantitive</w:t>
-      </w:r>
-      <w:proofErr w:type="spellEnd"/>
-      <w:r>
-        <w:t xml:space="preserve"> </w:t>
-      </w:r>
-      <w:proofErr w:type="spellStart"/>
-      <w:r>
-        <w:t>varaibles</w:t>
-      </w:r>
-      <w:proofErr w:type="spellEnd"/>
-    </w:p>
-    <w:p>
-      <w:pPr>
-        <w:pStyle w:val="Listenabsatz"/>
-        <w:numPr>
-          <w:ilvl w:val="1"/>
-          <w:numId w:val="1"/>
-        </w:numPr>
-        <w:jc w:val="both"/>
-      </w:pPr>
-      <w:r>
         <w:t xml:space="preserve">Plot: </w:t>
       </w:r>
     </w:p>
     <w:p>
       <w:pPr>
         <w:pStyle w:val="Listenabsatz"/>
-        <w:ind w:left="1440"/>
+        <w:ind w:left="1440" w:firstLine="540"/>
         <w:jc w:val="both"/>
       </w:pPr>
       <w:r>
@@ -556,7 +555,7 @@
       <w:pPr>
         <w:pStyle w:val="Listenabsatz"/>
         <w:numPr>
-          <w:ilvl w:val="1"/>
+          <w:ilvl w:val="2"/>
           <w:numId w:val="1"/>
         </w:numPr>
         <w:jc w:val="both"/>
@@ -620,6 +619,28 @@
           <w:lang w:eastAsia="de-DE"/>
           <w14:ligatures w14:val="none"/>
         </w:rPr>
+        <w:tab/>
+      </w:r>
+      <w:r>
+        <w:rPr>
+          <w:rFonts w:ascii="Consolas" w:eastAsia="Times New Roman" w:hAnsi="Consolas" w:cs="Courier New"/>
+          <w:kern w:val="0"/>
+          <w:sz w:val="20"/>
+          <w:szCs w:val="20"/>
+          <w:lang w:eastAsia="de-DE"/>
+          <w14:ligatures w14:val="none"/>
+        </w:rPr>
+        <w:tab/>
+      </w:r>
+      <w:r>
+        <w:rPr>
+          <w:rFonts w:ascii="Consolas" w:eastAsia="Times New Roman" w:hAnsi="Consolas" w:cs="Courier New"/>
+          <w:kern w:val="0"/>
+          <w:sz w:val="20"/>
+          <w:szCs w:val="20"/>
+          <w:lang w:eastAsia="de-DE"/>
+          <w14:ligatures w14:val="none"/>
+        </w:rPr>
         <w:t>Variable1                     Variable</w:t>
       </w:r>
       <w:proofErr w:type="gramStart"/>
@@ -1383,6 +1404,78 @@
     <w:p>
       <w:pPr>
         <w:pStyle w:val="Listenabsatz"/>
+        <w:rPr>
+          <w:rFonts w:ascii="Consolas" w:eastAsia="Times New Roman" w:hAnsi="Consolas" w:cs="Courier New"/>
+          <w:kern w:val="0"/>
+          <w:sz w:val="20"/>
+          <w:szCs w:val="20"/>
+          <w:lang w:eastAsia="de-DE"/>
+          <w14:ligatures w14:val="none"/>
+        </w:rPr>
+      </w:pPr>
+      <w:r>
+        <w:rPr>
+          <w:rFonts w:ascii="Consolas" w:eastAsia="Times New Roman" w:hAnsi="Consolas" w:cs="Courier New"/>
+          <w:kern w:val="0"/>
+          <w:sz w:val="20"/>
+          <w:szCs w:val="20"/>
+          <w:lang w:eastAsia="de-DE"/>
+          <w14:ligatures w14:val="none"/>
+        </w:rPr>
+        <w:t xml:space="preserve">   </w:t>
+      </w:r>
+      <w:proofErr w:type="spellStart"/>
+      <w:r>
+        <w:rPr>
+          <w:rFonts w:ascii="Consolas" w:eastAsia="Times New Roman" w:hAnsi="Consolas" w:cs="Courier New"/>
+          <w:kern w:val="0"/>
+          <w:sz w:val="20"/>
+          <w:szCs w:val="20"/>
+          <w:lang w:eastAsia="de-DE"/>
+          <w14:ligatures w14:val="none"/>
+        </w:rPr>
+        <w:t>issue_contr_count</w:t>
+      </w:r>
+      <w:proofErr w:type="spellEnd"/>
+      <w:r>
+        <w:rPr>
+          <w:rFonts w:ascii="Consolas" w:eastAsia="Times New Roman" w:hAnsi="Consolas" w:cs="Courier New"/>
+          <w:kern w:val="0"/>
+          <w:sz w:val="20"/>
+          <w:szCs w:val="20"/>
+          <w:lang w:eastAsia="de-DE"/>
+          <w14:ligatures w14:val="none"/>
+        </w:rPr>
+        <w:t xml:space="preserve">               </w:t>
+      </w:r>
+      <w:proofErr w:type="spellStart"/>
+      <w:r>
+        <w:rPr>
+          <w:rFonts w:ascii="Consolas" w:eastAsia="Times New Roman" w:hAnsi="Consolas" w:cs="Courier New"/>
+          <w:kern w:val="0"/>
+          <w:sz w:val="20"/>
+          <w:szCs w:val="20"/>
+          <w:lang w:eastAsia="de-DE"/>
+          <w14:ligatures w14:val="none"/>
+        </w:rPr>
+        <w:t>wfe_in_progress</w:t>
+      </w:r>
+      <w:proofErr w:type="spellEnd"/>
+      <w:r>
+        <w:rPr>
+          <w:rFonts w:ascii="Consolas" w:eastAsia="Times New Roman" w:hAnsi="Consolas" w:cs="Courier New"/>
+          <w:kern w:val="0"/>
+          <w:sz w:val="20"/>
+          <w:szCs w:val="20"/>
+          <w:lang w:eastAsia="de-DE"/>
+          <w14:ligatures w14:val="none"/>
+        </w:rPr>
+        <w:t xml:space="preserve">     0.563392</w:t>
+      </w:r>
+    </w:p>
+    <w:p>
+      <w:pPr>
+        <w:pStyle w:val="Listenabsatz"/>
         <w:shd w:val="clear" w:color="auto" w:fill="FFFFFF"/>
         <w:tabs>
           <w:tab w:val="left" w:pos="916"/>
@@ -1422,55 +1515,31 @@
           <w:lang w:eastAsia="de-DE"/>
           <w14:ligatures w14:val="none"/>
         </w:rPr>
-        <w:t xml:space="preserve">   </w:t>
-      </w:r>
-      <w:proofErr w:type="spellStart"/>
-      <w:r>
-        <w:rPr>
-          <w:rFonts w:ascii="Consolas" w:eastAsia="Times New Roman" w:hAnsi="Consolas" w:cs="Courier New"/>
-          <w:kern w:val="0"/>
-          <w:sz w:val="20"/>
-          <w:szCs w:val="20"/>
-          <w:lang w:eastAsia="de-DE"/>
-          <w14:ligatures w14:val="none"/>
-        </w:rPr>
-        <w:t>issue_contr_count</w:t>
-      </w:r>
-      <w:proofErr w:type="spellEnd"/>
-      <w:r>
-        <w:rPr>
-          <w:rFonts w:ascii="Consolas" w:eastAsia="Times New Roman" w:hAnsi="Consolas" w:cs="Courier New"/>
-          <w:kern w:val="0"/>
-          <w:sz w:val="20"/>
-          <w:szCs w:val="20"/>
-          <w:lang w:eastAsia="de-DE"/>
-          <w14:ligatures w14:val="none"/>
-        </w:rPr>
-        <w:t xml:space="preserve">               </w:t>
-      </w:r>
-      <w:proofErr w:type="spellStart"/>
-      <w:r>
-        <w:rPr>
-          <w:rFonts w:ascii="Consolas" w:eastAsia="Times New Roman" w:hAnsi="Consolas" w:cs="Courier New"/>
-          <w:kern w:val="0"/>
-          <w:sz w:val="20"/>
-          <w:szCs w:val="20"/>
-          <w:lang w:eastAsia="de-DE"/>
-          <w14:ligatures w14:val="none"/>
-        </w:rPr>
-        <w:t>wfe_in_progress</w:t>
-      </w:r>
-      <w:proofErr w:type="spellEnd"/>
-      <w:r>
-        <w:rPr>
-          <w:rFonts w:ascii="Consolas" w:eastAsia="Times New Roman" w:hAnsi="Consolas" w:cs="Courier New"/>
-          <w:kern w:val="0"/>
-          <w:sz w:val="20"/>
-          <w:szCs w:val="20"/>
-          <w:lang w:eastAsia="de-DE"/>
-          <w14:ligatures w14:val="none"/>
-        </w:rPr>
-        <w:t xml:space="preserve">     0.563392</w:t>
+        <w:t xml:space="preserve">                  id                       </w:t>
+      </w:r>
+      <w:proofErr w:type="spellStart"/>
+      <w:r>
+        <w:rPr>
+          <w:rFonts w:ascii="Consolas" w:eastAsia="Times New Roman" w:hAnsi="Consolas" w:cs="Courier New"/>
+          <w:kern w:val="0"/>
+          <w:sz w:val="20"/>
+          <w:szCs w:val="20"/>
+          <w:lang w:eastAsia="de-DE"/>
+          <w14:ligatures w14:val="none"/>
+        </w:rPr>
+        <w:t>wf_open</w:t>
+      </w:r>
+      <w:proofErr w:type="spellEnd"/>
+      <w:r>
+        <w:rPr>
+          <w:rFonts w:ascii="Consolas" w:eastAsia="Times New Roman" w:hAnsi="Consolas" w:cs="Courier New"/>
+          <w:kern w:val="0"/>
+          <w:sz w:val="20"/>
+          <w:szCs w:val="20"/>
+          <w:lang w:eastAsia="de-DE"/>
+          <w14:ligatures w14:val="none"/>
+        </w:rPr>
+        <w:t xml:space="preserve">     0.534261</w:t>
       </w:r>
     </w:p>
     <w:p>
@@ -1515,31 +1584,31 @@
           <w:lang w:eastAsia="de-DE"/>
           <w14:ligatures w14:val="none"/>
         </w:rPr>
-        <w:t xml:space="preserve">                  id                       </w:t>
-      </w:r>
-      <w:proofErr w:type="spellStart"/>
-      <w:r>
-        <w:rPr>
-          <w:rFonts w:ascii="Consolas" w:eastAsia="Times New Roman" w:hAnsi="Consolas" w:cs="Courier New"/>
-          <w:kern w:val="0"/>
-          <w:sz w:val="20"/>
-          <w:szCs w:val="20"/>
-          <w:lang w:eastAsia="de-DE"/>
-          <w14:ligatures w14:val="none"/>
-        </w:rPr>
-        <w:t>wf_open</w:t>
-      </w:r>
-      <w:proofErr w:type="spellEnd"/>
-      <w:r>
-        <w:rPr>
-          <w:rFonts w:ascii="Consolas" w:eastAsia="Times New Roman" w:hAnsi="Consolas" w:cs="Courier New"/>
-          <w:kern w:val="0"/>
-          <w:sz w:val="20"/>
-          <w:szCs w:val="20"/>
-          <w:lang w:eastAsia="de-DE"/>
-          <w14:ligatures w14:val="none"/>
-        </w:rPr>
-        <w:t xml:space="preserve">     0.534261</w:t>
+        <w:t xml:space="preserve">                  id                 </w:t>
+      </w:r>
+      <w:proofErr w:type="spellStart"/>
+      <w:r>
+        <w:rPr>
+          <w:rFonts w:ascii="Consolas" w:eastAsia="Times New Roman" w:hAnsi="Consolas" w:cs="Courier New"/>
+          <w:kern w:val="0"/>
+          <w:sz w:val="20"/>
+          <w:szCs w:val="20"/>
+          <w:lang w:eastAsia="de-DE"/>
+          <w14:ligatures w14:val="none"/>
+        </w:rPr>
+        <w:t>wf_total_time</w:t>
+      </w:r>
+      <w:proofErr w:type="spellEnd"/>
+      <w:r>
+        <w:rPr>
+          <w:rFonts w:ascii="Consolas" w:eastAsia="Times New Roman" w:hAnsi="Consolas" w:cs="Courier New"/>
+          <w:kern w:val="0"/>
+          <w:sz w:val="20"/>
+          <w:szCs w:val="20"/>
+          <w:lang w:eastAsia="de-DE"/>
+          <w14:ligatures w14:val="none"/>
+        </w:rPr>
+        <w:t xml:space="preserve">     0.529180</w:t>
       </w:r>
     </w:p>
     <w:p>
@@ -1584,31 +1653,55 @@
           <w:lang w:eastAsia="de-DE"/>
           <w14:ligatures w14:val="none"/>
         </w:rPr>
-        <w:t xml:space="preserve">                  id                 </w:t>
-      </w:r>
-      <w:proofErr w:type="spellStart"/>
-      <w:r>
-        <w:rPr>
-          <w:rFonts w:ascii="Consolas" w:eastAsia="Times New Roman" w:hAnsi="Consolas" w:cs="Courier New"/>
-          <w:kern w:val="0"/>
-          <w:sz w:val="20"/>
-          <w:szCs w:val="20"/>
-          <w:lang w:eastAsia="de-DE"/>
-          <w14:ligatures w14:val="none"/>
-        </w:rPr>
-        <w:t>wf_total_time</w:t>
-      </w:r>
-      <w:proofErr w:type="spellEnd"/>
-      <w:r>
-        <w:rPr>
-          <w:rFonts w:ascii="Consolas" w:eastAsia="Times New Roman" w:hAnsi="Consolas" w:cs="Courier New"/>
-          <w:kern w:val="0"/>
-          <w:sz w:val="20"/>
-          <w:szCs w:val="20"/>
-          <w:lang w:eastAsia="de-DE"/>
-          <w14:ligatures w14:val="none"/>
-        </w:rPr>
-        <w:t xml:space="preserve">     0.529180</w:t>
+        <w:t xml:space="preserve">    </w:t>
+      </w:r>
+      <w:proofErr w:type="spellStart"/>
+      <w:r>
+        <w:rPr>
+          <w:rFonts w:ascii="Consolas" w:eastAsia="Times New Roman" w:hAnsi="Consolas" w:cs="Courier New"/>
+          <w:kern w:val="0"/>
+          <w:sz w:val="20"/>
+          <w:szCs w:val="20"/>
+          <w:lang w:eastAsia="de-DE"/>
+          <w14:ligatures w14:val="none"/>
+        </w:rPr>
+        <w:t>processing_steps</w:t>
+      </w:r>
+      <w:proofErr w:type="spellEnd"/>
+      <w:r>
+        <w:rPr>
+          <w:rFonts w:ascii="Consolas" w:eastAsia="Times New Roman" w:hAnsi="Consolas" w:cs="Courier New"/>
+          <w:kern w:val="0"/>
+          <w:sz w:val="20"/>
+          <w:szCs w:val="20"/>
+          <w:lang w:eastAsia="de-DE"/>
+          <w14:ligatures w14:val="none"/>
+        </w:rPr>
+        <w:t xml:space="preserve">                </w:t>
+      </w:r>
+      <w:proofErr w:type="spellStart"/>
+      <w:r>
+        <w:rPr>
+          <w:rFonts w:ascii="Consolas" w:eastAsia="Times New Roman" w:hAnsi="Consolas" w:cs="Courier New"/>
+          <w:kern w:val="0"/>
+          <w:sz w:val="20"/>
+          <w:szCs w:val="20"/>
+          <w:lang w:eastAsia="de-DE"/>
+          <w14:ligatures w14:val="none"/>
+        </w:rPr>
+        <w:t>wfe_validation</w:t>
+      </w:r>
+      <w:proofErr w:type="spellEnd"/>
+      <w:r>
+        <w:rPr>
+          <w:rFonts w:ascii="Consolas" w:eastAsia="Times New Roman" w:hAnsi="Consolas" w:cs="Courier New"/>
+          <w:kern w:val="0"/>
+          <w:sz w:val="20"/>
+          <w:szCs w:val="20"/>
+          <w:lang w:eastAsia="de-DE"/>
+          <w14:ligatures w14:val="none"/>
+        </w:rPr>
+        <w:t xml:space="preserve">     0.512112</w:t>
       </w:r>
     </w:p>
     <w:p>
@@ -1653,7 +1746,31 @@
           <w:lang w:eastAsia="de-DE"/>
           <w14:ligatures w14:val="none"/>
         </w:rPr>
-        <w:t xml:space="preserve">    </w:t>
+        <w:t xml:space="preserve">   </w:t>
+      </w:r>
+      <w:proofErr w:type="spellStart"/>
+      <w:r>
+        <w:rPr>
+          <w:rFonts w:ascii="Consolas" w:eastAsia="Times New Roman" w:hAnsi="Consolas" w:cs="Courier New"/>
+          <w:kern w:val="0"/>
+          <w:sz w:val="20"/>
+          <w:szCs w:val="20"/>
+          <w:lang w:eastAsia="de-DE"/>
+          <w14:ligatures w14:val="none"/>
+        </w:rPr>
+        <w:t>issue_contr_count</w:t>
+      </w:r>
+      <w:proofErr w:type="spellEnd"/>
+      <w:r>
+        <w:rPr>
+          <w:rFonts w:ascii="Consolas" w:eastAsia="Times New Roman" w:hAnsi="Consolas" w:cs="Courier New"/>
+          <w:kern w:val="0"/>
+          <w:sz w:val="20"/>
+          <w:szCs w:val="20"/>
+          <w:lang w:eastAsia="de-DE"/>
+          <w14:ligatures w14:val="none"/>
+        </w:rPr>
+        <w:t xml:space="preserve">              </w:t>
       </w:r>
       <w:proofErr w:type="spellStart"/>
       <w:r>
@@ -1677,31 +1794,7 @@
           <w:lang w:eastAsia="de-DE"/>
           <w14:ligatures w14:val="none"/>
         </w:rPr>
-        <w:t xml:space="preserve">                </w:t>
-      </w:r>
-      <w:proofErr w:type="spellStart"/>
-      <w:r>
-        <w:rPr>
-          <w:rFonts w:ascii="Consolas" w:eastAsia="Times New Roman" w:hAnsi="Consolas" w:cs="Courier New"/>
-          <w:kern w:val="0"/>
-          <w:sz w:val="20"/>
-          <w:szCs w:val="20"/>
-          <w:lang w:eastAsia="de-DE"/>
-          <w14:ligatures w14:val="none"/>
-        </w:rPr>
-        <w:t>wfe_validation</w:t>
-      </w:r>
-      <w:proofErr w:type="spellEnd"/>
-      <w:r>
-        <w:rPr>
-          <w:rFonts w:ascii="Consolas" w:eastAsia="Times New Roman" w:hAnsi="Consolas" w:cs="Courier New"/>
-          <w:kern w:val="0"/>
-          <w:sz w:val="20"/>
-          <w:szCs w:val="20"/>
-          <w:lang w:eastAsia="de-DE"/>
-          <w14:ligatures w14:val="none"/>
-        </w:rPr>
-        <w:t xml:space="preserve">     0.512112</w:t>
+        <w:t xml:space="preserve">     0.474062</w:t>
       </w:r>
     </w:p>
     <w:p>
@@ -1746,55 +1839,55 @@
           <w:lang w:eastAsia="de-DE"/>
           <w14:ligatures w14:val="none"/>
         </w:rPr>
-        <w:t xml:space="preserve">   </w:t>
-      </w:r>
-      <w:proofErr w:type="spellStart"/>
-      <w:r>
-        <w:rPr>
-          <w:rFonts w:ascii="Consolas" w:eastAsia="Times New Roman" w:hAnsi="Consolas" w:cs="Courier New"/>
-          <w:kern w:val="0"/>
-          <w:sz w:val="20"/>
-          <w:szCs w:val="20"/>
-          <w:lang w:eastAsia="de-DE"/>
-          <w14:ligatures w14:val="none"/>
-        </w:rPr>
-        <w:t>issue_contr_count</w:t>
-      </w:r>
-      <w:proofErr w:type="spellEnd"/>
-      <w:r>
-        <w:rPr>
-          <w:rFonts w:ascii="Consolas" w:eastAsia="Times New Roman" w:hAnsi="Consolas" w:cs="Courier New"/>
-          <w:kern w:val="0"/>
-          <w:sz w:val="20"/>
-          <w:szCs w:val="20"/>
-          <w:lang w:eastAsia="de-DE"/>
-          <w14:ligatures w14:val="none"/>
-        </w:rPr>
-        <w:t xml:space="preserve">              </w:t>
-      </w:r>
-      <w:proofErr w:type="spellStart"/>
-      <w:r>
-        <w:rPr>
-          <w:rFonts w:ascii="Consolas" w:eastAsia="Times New Roman" w:hAnsi="Consolas" w:cs="Courier New"/>
-          <w:kern w:val="0"/>
-          <w:sz w:val="20"/>
-          <w:szCs w:val="20"/>
-          <w:lang w:eastAsia="de-DE"/>
-          <w14:ligatures w14:val="none"/>
-        </w:rPr>
-        <w:t>processing_steps</w:t>
-      </w:r>
-      <w:proofErr w:type="spellEnd"/>
-      <w:r>
-        <w:rPr>
-          <w:rFonts w:ascii="Consolas" w:eastAsia="Times New Roman" w:hAnsi="Consolas" w:cs="Courier New"/>
-          <w:kern w:val="0"/>
-          <w:sz w:val="20"/>
-          <w:szCs w:val="20"/>
-          <w:lang w:eastAsia="de-DE"/>
-          <w14:ligatures w14:val="none"/>
-        </w:rPr>
-        <w:t xml:space="preserve">     0.474062</w:t>
+        <w:t xml:space="preserve">        </w:t>
+      </w:r>
+      <w:proofErr w:type="spellStart"/>
+      <w:r>
+        <w:rPr>
+          <w:rFonts w:ascii="Consolas" w:eastAsia="Times New Roman" w:hAnsi="Consolas" w:cs="Courier New"/>
+          <w:kern w:val="0"/>
+          <w:sz w:val="20"/>
+          <w:szCs w:val="20"/>
+          <w:lang w:eastAsia="de-DE"/>
+          <w14:ligatures w14:val="none"/>
+        </w:rPr>
+        <w:t>wfe_resolved</w:t>
+      </w:r>
+      <w:proofErr w:type="spellEnd"/>
+      <w:r>
+        <w:rPr>
+          <w:rFonts w:ascii="Consolas" w:eastAsia="Times New Roman" w:hAnsi="Consolas" w:cs="Courier New"/>
+          <w:kern w:val="0"/>
+          <w:sz w:val="20"/>
+          <w:szCs w:val="20"/>
+          <w:lang w:eastAsia="de-DE"/>
+          <w14:ligatures w14:val="none"/>
+        </w:rPr>
+        <w:t xml:space="preserve">                   </w:t>
+      </w:r>
+      <w:proofErr w:type="spellStart"/>
+      <w:r>
+        <w:rPr>
+          <w:rFonts w:ascii="Consolas" w:eastAsia="Times New Roman" w:hAnsi="Consolas" w:cs="Courier New"/>
+          <w:kern w:val="0"/>
+          <w:sz w:val="20"/>
+          <w:szCs w:val="20"/>
+          <w:lang w:eastAsia="de-DE"/>
+          <w14:ligatures w14:val="none"/>
+        </w:rPr>
+        <w:t>wfe_waiting</w:t>
+      </w:r>
+      <w:proofErr w:type="spellEnd"/>
+      <w:r>
+        <w:rPr>
+          <w:rFonts w:ascii="Consolas" w:eastAsia="Times New Roman" w:hAnsi="Consolas" w:cs="Courier New"/>
+          <w:kern w:val="0"/>
+          <w:sz w:val="20"/>
+          <w:szCs w:val="20"/>
+          <w:lang w:eastAsia="de-DE"/>
+          <w14:ligatures w14:val="none"/>
+        </w:rPr>
+        <w:t xml:space="preserve">     0.468278</w:t>
       </w:r>
     </w:p>
     <w:p>
@@ -1830,64 +1923,53 @@
           <w14:ligatures w14:val="none"/>
         </w:rPr>
       </w:pPr>
-      <w:r>
-        <w:rPr>
-          <w:rFonts w:ascii="Consolas" w:eastAsia="Times New Roman" w:hAnsi="Consolas" w:cs="Courier New"/>
-          <w:kern w:val="0"/>
-          <w:sz w:val="20"/>
-          <w:szCs w:val="20"/>
-          <w:lang w:eastAsia="de-DE"/>
-          <w14:ligatures w14:val="none"/>
-        </w:rPr>
-        <w:t xml:space="preserve">        </w:t>
-      </w:r>
-      <w:proofErr w:type="spellStart"/>
-      <w:r>
-        <w:rPr>
-          <w:rFonts w:ascii="Consolas" w:eastAsia="Times New Roman" w:hAnsi="Consolas" w:cs="Courier New"/>
-          <w:kern w:val="0"/>
-          <w:sz w:val="20"/>
-          <w:szCs w:val="20"/>
-          <w:lang w:eastAsia="de-DE"/>
-          <w14:ligatures w14:val="none"/>
-        </w:rPr>
-        <w:t>wfe_resolved</w:t>
-      </w:r>
-      <w:proofErr w:type="spellEnd"/>
-      <w:r>
-        <w:rPr>
-          <w:rFonts w:ascii="Consolas" w:eastAsia="Times New Roman" w:hAnsi="Consolas" w:cs="Courier New"/>
-          <w:kern w:val="0"/>
-          <w:sz w:val="20"/>
-          <w:szCs w:val="20"/>
-          <w:lang w:eastAsia="de-DE"/>
-          <w14:ligatures w14:val="none"/>
-        </w:rPr>
-        <w:t xml:space="preserve">                   </w:t>
-      </w:r>
-      <w:proofErr w:type="spellStart"/>
-      <w:r>
-        <w:rPr>
-          <w:rFonts w:ascii="Consolas" w:eastAsia="Times New Roman" w:hAnsi="Consolas" w:cs="Courier New"/>
-          <w:kern w:val="0"/>
-          <w:sz w:val="20"/>
-          <w:szCs w:val="20"/>
-          <w:lang w:eastAsia="de-DE"/>
-          <w14:ligatures w14:val="none"/>
-        </w:rPr>
-        <w:t>wfe_waiting</w:t>
-      </w:r>
-      <w:proofErr w:type="spellEnd"/>
-      <w:r>
-        <w:rPr>
-          <w:rFonts w:ascii="Consolas" w:eastAsia="Times New Roman" w:hAnsi="Consolas" w:cs="Courier New"/>
-          <w:kern w:val="0"/>
-          <w:sz w:val="20"/>
-          <w:szCs w:val="20"/>
-          <w:lang w:eastAsia="de-DE"/>
-          <w14:ligatures w14:val="none"/>
-        </w:rPr>
-        <w:t xml:space="preserve">     0.468278</w:t>
+      <w:proofErr w:type="spellStart"/>
+      <w:r>
+        <w:rPr>
+          <w:rFonts w:ascii="Consolas" w:eastAsia="Times New Roman" w:hAnsi="Consolas" w:cs="Courier New"/>
+          <w:kern w:val="0"/>
+          <w:sz w:val="20"/>
+          <w:szCs w:val="20"/>
+          <w:lang w:eastAsia="de-DE"/>
+          <w14:ligatures w14:val="none"/>
+        </w:rPr>
+        <w:t>issue_comments_count</w:t>
+      </w:r>
+      <w:proofErr w:type="spellEnd"/>
+      <w:r>
+        <w:rPr>
+          <w:rFonts w:ascii="Consolas" w:eastAsia="Times New Roman" w:hAnsi="Consolas" w:cs="Courier New"/>
+          <w:kern w:val="0"/>
+          <w:sz w:val="20"/>
+          <w:szCs w:val="20"/>
+          <w:lang w:eastAsia="de-DE"/>
+          <w14:ligatures w14:val="none"/>
+        </w:rPr>
+        <w:t xml:space="preserve">              </w:t>
+      </w:r>
+      <w:proofErr w:type="spellStart"/>
+      <w:r>
+        <w:rPr>
+          <w:rFonts w:ascii="Consolas" w:eastAsia="Times New Roman" w:hAnsi="Consolas" w:cs="Courier New"/>
+          <w:kern w:val="0"/>
+          <w:sz w:val="20"/>
+          <w:szCs w:val="20"/>
+          <w:lang w:eastAsia="de-DE"/>
+          <w14:ligatures w14:val="none"/>
+        </w:rPr>
+        <w:t>processing_steps</w:t>
+      </w:r>
+      <w:proofErr w:type="spellEnd"/>
+      <w:r>
+        <w:rPr>
+          <w:rFonts w:ascii="Consolas" w:eastAsia="Times New Roman" w:hAnsi="Consolas" w:cs="Courier New"/>
+          <w:kern w:val="0"/>
+          <w:sz w:val="20"/>
+          <w:szCs w:val="20"/>
+          <w:lang w:eastAsia="de-DE"/>
+          <w14:ligatures w14:val="none"/>
+        </w:rPr>
+        <w:t xml:space="preserve">     0.454001</w:t>
       </w:r>
     </w:p>
     <w:p>
@@ -1945,31 +2027,31 @@
           <w:lang w:eastAsia="de-DE"/>
           <w14:ligatures w14:val="none"/>
         </w:rPr>
-        <w:t xml:space="preserve">              </w:t>
-      </w:r>
-      <w:proofErr w:type="spellStart"/>
-      <w:r>
-        <w:rPr>
-          <w:rFonts w:ascii="Consolas" w:eastAsia="Times New Roman" w:hAnsi="Consolas" w:cs="Courier New"/>
-          <w:kern w:val="0"/>
-          <w:sz w:val="20"/>
-          <w:szCs w:val="20"/>
-          <w:lang w:eastAsia="de-DE"/>
-          <w14:ligatures w14:val="none"/>
-        </w:rPr>
-        <w:t>processing_steps</w:t>
-      </w:r>
-      <w:proofErr w:type="spellEnd"/>
-      <w:r>
-        <w:rPr>
-          <w:rFonts w:ascii="Consolas" w:eastAsia="Times New Roman" w:hAnsi="Consolas" w:cs="Courier New"/>
-          <w:kern w:val="0"/>
-          <w:sz w:val="20"/>
-          <w:szCs w:val="20"/>
-          <w:lang w:eastAsia="de-DE"/>
-          <w14:ligatures w14:val="none"/>
-        </w:rPr>
-        <w:t xml:space="preserve">     0.454001</w:t>
+        <w:t xml:space="preserve">                   </w:t>
+      </w:r>
+      <w:proofErr w:type="spellStart"/>
+      <w:r>
+        <w:rPr>
+          <w:rFonts w:ascii="Consolas" w:eastAsia="Times New Roman" w:hAnsi="Consolas" w:cs="Courier New"/>
+          <w:kern w:val="0"/>
+          <w:sz w:val="20"/>
+          <w:szCs w:val="20"/>
+          <w:lang w:eastAsia="de-DE"/>
+          <w14:ligatures w14:val="none"/>
+        </w:rPr>
+        <w:t>wfe_waiting</w:t>
+      </w:r>
+      <w:proofErr w:type="spellEnd"/>
+      <w:r>
+        <w:rPr>
+          <w:rFonts w:ascii="Consolas" w:eastAsia="Times New Roman" w:hAnsi="Consolas" w:cs="Courier New"/>
+          <w:kern w:val="0"/>
+          <w:sz w:val="20"/>
+          <w:szCs w:val="20"/>
+          <w:lang w:eastAsia="de-DE"/>
+          <w14:ligatures w14:val="none"/>
+        </w:rPr>
+        <w:t xml:space="preserve">     0.450640</w:t>
       </w:r>
     </w:p>
     <w:p>
@@ -2005,53 +2087,64 @@
           <w14:ligatures w14:val="none"/>
         </w:rPr>
       </w:pPr>
-      <w:proofErr w:type="spellStart"/>
-      <w:r>
-        <w:rPr>
-          <w:rFonts w:ascii="Consolas" w:eastAsia="Times New Roman" w:hAnsi="Consolas" w:cs="Courier New"/>
-          <w:kern w:val="0"/>
-          <w:sz w:val="20"/>
-          <w:szCs w:val="20"/>
-          <w:lang w:eastAsia="de-DE"/>
-          <w14:ligatures w14:val="none"/>
-        </w:rPr>
-        <w:t>issue_comments_count</w:t>
-      </w:r>
-      <w:proofErr w:type="spellEnd"/>
-      <w:r>
-        <w:rPr>
-          <w:rFonts w:ascii="Consolas" w:eastAsia="Times New Roman" w:hAnsi="Consolas" w:cs="Courier New"/>
-          <w:kern w:val="0"/>
-          <w:sz w:val="20"/>
-          <w:szCs w:val="20"/>
-          <w:lang w:eastAsia="de-DE"/>
-          <w14:ligatures w14:val="none"/>
-        </w:rPr>
-        <w:t xml:space="preserve">                   </w:t>
-      </w:r>
-      <w:proofErr w:type="spellStart"/>
-      <w:r>
-        <w:rPr>
-          <w:rFonts w:ascii="Consolas" w:eastAsia="Times New Roman" w:hAnsi="Consolas" w:cs="Courier New"/>
-          <w:kern w:val="0"/>
-          <w:sz w:val="20"/>
-          <w:szCs w:val="20"/>
-          <w:lang w:eastAsia="de-DE"/>
-          <w14:ligatures w14:val="none"/>
-        </w:rPr>
-        <w:t>wfe_waiting</w:t>
-      </w:r>
-      <w:proofErr w:type="spellEnd"/>
-      <w:r>
-        <w:rPr>
-          <w:rFonts w:ascii="Consolas" w:eastAsia="Times New Roman" w:hAnsi="Consolas" w:cs="Courier New"/>
-          <w:kern w:val="0"/>
-          <w:sz w:val="20"/>
-          <w:szCs w:val="20"/>
-          <w:lang w:eastAsia="de-DE"/>
-          <w14:ligatures w14:val="none"/>
-        </w:rPr>
-        <w:t xml:space="preserve">     0.450640</w:t>
+      <w:r>
+        <w:rPr>
+          <w:rFonts w:ascii="Consolas" w:eastAsia="Times New Roman" w:hAnsi="Consolas" w:cs="Courier New"/>
+          <w:kern w:val="0"/>
+          <w:sz w:val="20"/>
+          <w:szCs w:val="20"/>
+          <w:lang w:eastAsia="de-DE"/>
+          <w14:ligatures w14:val="none"/>
+        </w:rPr>
+        <w:t xml:space="preserve">     </w:t>
+      </w:r>
+      <w:proofErr w:type="spellStart"/>
+      <w:r>
+        <w:rPr>
+          <w:rFonts w:ascii="Consolas" w:eastAsia="Times New Roman" w:hAnsi="Consolas" w:cs="Courier New"/>
+          <w:kern w:val="0"/>
+          <w:sz w:val="20"/>
+          <w:szCs w:val="20"/>
+          <w:lang w:eastAsia="de-DE"/>
+          <w14:ligatures w14:val="none"/>
+        </w:rPr>
+        <w:t>wfe_in_progress</w:t>
+      </w:r>
+      <w:proofErr w:type="spellEnd"/>
+      <w:r>
+        <w:rPr>
+          <w:rFonts w:ascii="Consolas" w:eastAsia="Times New Roman" w:hAnsi="Consolas" w:cs="Courier New"/>
+          <w:kern w:val="0"/>
+          <w:sz w:val="20"/>
+          <w:szCs w:val="20"/>
+          <w:lang w:eastAsia="de-DE"/>
+          <w14:ligatures w14:val="none"/>
+        </w:rPr>
+        <w:t xml:space="preserve">                </w:t>
+      </w:r>
+      <w:proofErr w:type="spellStart"/>
+      <w:r>
+        <w:rPr>
+          <w:rFonts w:ascii="Consolas" w:eastAsia="Times New Roman" w:hAnsi="Consolas" w:cs="Courier New"/>
+          <w:kern w:val="0"/>
+          <w:sz w:val="20"/>
+          <w:szCs w:val="20"/>
+          <w:lang w:eastAsia="de-DE"/>
+          <w14:ligatures w14:val="none"/>
+        </w:rPr>
+        <w:t>wfe_validation</w:t>
+      </w:r>
+      <w:proofErr w:type="spellEnd"/>
+      <w:r>
+        <w:rPr>
+          <w:rFonts w:ascii="Consolas" w:eastAsia="Times New Roman" w:hAnsi="Consolas" w:cs="Courier New"/>
+          <w:kern w:val="0"/>
+          <w:sz w:val="20"/>
+          <w:szCs w:val="20"/>
+          <w:lang w:eastAsia="de-DE"/>
+          <w14:ligatures w14:val="none"/>
+        </w:rPr>
+        <w:t xml:space="preserve">     0.420711</w:t>
       </w:r>
     </w:p>
     <w:p>
@@ -2087,16 +2180,29 @@
           <w14:ligatures w14:val="none"/>
         </w:rPr>
       </w:pPr>
-      <w:r>
-        <w:rPr>
-          <w:rFonts w:ascii="Consolas" w:eastAsia="Times New Roman" w:hAnsi="Consolas" w:cs="Courier New"/>
-          <w:kern w:val="0"/>
-          <w:sz w:val="20"/>
-          <w:szCs w:val="20"/>
-          <w:lang w:eastAsia="de-DE"/>
-          <w14:ligatures w14:val="none"/>
-        </w:rPr>
-        <w:t xml:space="preserve">     </w:t>
+      <w:proofErr w:type="spellStart"/>
+      <w:r>
+        <w:rPr>
+          <w:rFonts w:ascii="Consolas" w:eastAsia="Times New Roman" w:hAnsi="Consolas" w:cs="Courier New"/>
+          <w:kern w:val="0"/>
+          <w:sz w:val="20"/>
+          <w:szCs w:val="20"/>
+          <w:lang w:eastAsia="de-DE"/>
+          <w14:ligatures w14:val="none"/>
+        </w:rPr>
+        <w:t>issue_comments_count</w:t>
+      </w:r>
+      <w:proofErr w:type="spellEnd"/>
+      <w:r>
+        <w:rPr>
+          <w:rFonts w:ascii="Consolas" w:eastAsia="Times New Roman" w:hAnsi="Consolas" w:cs="Courier New"/>
+          <w:kern w:val="0"/>
+          <w:sz w:val="20"/>
+          <w:szCs w:val="20"/>
+          <w:lang w:eastAsia="de-DE"/>
+          <w14:ligatures w14:val="none"/>
+        </w:rPr>
+        <w:t xml:space="preserve">               </w:t>
       </w:r>
       <w:proofErr w:type="spellStart"/>
       <w:r>
@@ -2120,31 +2226,7 @@
           <w:lang w:eastAsia="de-DE"/>
           <w14:ligatures w14:val="none"/>
         </w:rPr>
-        <w:t xml:space="preserve">                </w:t>
-      </w:r>
-      <w:proofErr w:type="spellStart"/>
-      <w:r>
-        <w:rPr>
-          <w:rFonts w:ascii="Consolas" w:eastAsia="Times New Roman" w:hAnsi="Consolas" w:cs="Courier New"/>
-          <w:kern w:val="0"/>
-          <w:sz w:val="20"/>
-          <w:szCs w:val="20"/>
-          <w:lang w:eastAsia="de-DE"/>
-          <w14:ligatures w14:val="none"/>
-        </w:rPr>
-        <w:t>wfe_validation</w:t>
-      </w:r>
-      <w:proofErr w:type="spellEnd"/>
-      <w:r>
-        <w:rPr>
-          <w:rFonts w:ascii="Consolas" w:eastAsia="Times New Roman" w:hAnsi="Consolas" w:cs="Courier New"/>
-          <w:kern w:val="0"/>
-          <w:sz w:val="20"/>
-          <w:szCs w:val="20"/>
-          <w:lang w:eastAsia="de-DE"/>
-          <w14:ligatures w14:val="none"/>
-        </w:rPr>
-        <w:t xml:space="preserve">     0.420711</w:t>
+        <w:t xml:space="preserve">     0.397830</w:t>
       </w:r>
     </w:p>
     <w:p>
@@ -2180,53 +2262,64 @@
           <w14:ligatures w14:val="none"/>
         </w:rPr>
       </w:pPr>
-      <w:proofErr w:type="spellStart"/>
-      <w:r>
-        <w:rPr>
-          <w:rFonts w:ascii="Consolas" w:eastAsia="Times New Roman" w:hAnsi="Consolas" w:cs="Courier New"/>
-          <w:kern w:val="0"/>
-          <w:sz w:val="20"/>
-          <w:szCs w:val="20"/>
-          <w:lang w:eastAsia="de-DE"/>
-          <w14:ligatures w14:val="none"/>
-        </w:rPr>
-        <w:t>issue_comments_count</w:t>
-      </w:r>
-      <w:proofErr w:type="spellEnd"/>
-      <w:r>
-        <w:rPr>
-          <w:rFonts w:ascii="Consolas" w:eastAsia="Times New Roman" w:hAnsi="Consolas" w:cs="Courier New"/>
-          <w:kern w:val="0"/>
-          <w:sz w:val="20"/>
-          <w:szCs w:val="20"/>
-          <w:lang w:eastAsia="de-DE"/>
-          <w14:ligatures w14:val="none"/>
-        </w:rPr>
-        <w:t xml:space="preserve">               </w:t>
-      </w:r>
-      <w:proofErr w:type="spellStart"/>
-      <w:r>
-        <w:rPr>
-          <w:rFonts w:ascii="Consolas" w:eastAsia="Times New Roman" w:hAnsi="Consolas" w:cs="Courier New"/>
-          <w:kern w:val="0"/>
-          <w:sz w:val="20"/>
-          <w:szCs w:val="20"/>
-          <w:lang w:eastAsia="de-DE"/>
-          <w14:ligatures w14:val="none"/>
-        </w:rPr>
-        <w:t>wfe_in_progress</w:t>
-      </w:r>
-      <w:proofErr w:type="spellEnd"/>
-      <w:r>
-        <w:rPr>
-          <w:rFonts w:ascii="Consolas" w:eastAsia="Times New Roman" w:hAnsi="Consolas" w:cs="Courier New"/>
-          <w:kern w:val="0"/>
-          <w:sz w:val="20"/>
-          <w:szCs w:val="20"/>
-          <w:lang w:eastAsia="de-DE"/>
-          <w14:ligatures w14:val="none"/>
-        </w:rPr>
-        <w:t xml:space="preserve">     0.397830</w:t>
+      <w:r>
+        <w:rPr>
+          <w:rFonts w:ascii="Consolas" w:eastAsia="Times New Roman" w:hAnsi="Consolas" w:cs="Courier New"/>
+          <w:kern w:val="0"/>
+          <w:sz w:val="20"/>
+          <w:szCs w:val="20"/>
+          <w:lang w:eastAsia="de-DE"/>
+          <w14:ligatures w14:val="none"/>
+        </w:rPr>
+        <w:t xml:space="preserve">    </w:t>
+      </w:r>
+      <w:proofErr w:type="spellStart"/>
+      <w:r>
+        <w:rPr>
+          <w:rFonts w:ascii="Consolas" w:eastAsia="Times New Roman" w:hAnsi="Consolas" w:cs="Courier New"/>
+          <w:kern w:val="0"/>
+          <w:sz w:val="20"/>
+          <w:szCs w:val="20"/>
+          <w:lang w:eastAsia="de-DE"/>
+          <w14:ligatures w14:val="none"/>
+        </w:rPr>
+        <w:t>processing_steps</w:t>
+      </w:r>
+      <w:proofErr w:type="spellEnd"/>
+      <w:r>
+        <w:rPr>
+          <w:rFonts w:ascii="Consolas" w:eastAsia="Times New Roman" w:hAnsi="Consolas" w:cs="Courier New"/>
+          <w:kern w:val="0"/>
+          <w:sz w:val="20"/>
+          <w:szCs w:val="20"/>
+          <w:lang w:eastAsia="de-DE"/>
+          <w14:ligatures w14:val="none"/>
+        </w:rPr>
+        <w:t xml:space="preserve">        </w:t>
+      </w:r>
+      <w:proofErr w:type="spellStart"/>
+      <w:r>
+        <w:rPr>
+          <w:rFonts w:ascii="Consolas" w:eastAsia="Times New Roman" w:hAnsi="Consolas" w:cs="Courier New"/>
+          <w:kern w:val="0"/>
+          <w:sz w:val="20"/>
+          <w:szCs w:val="20"/>
+          <w:lang w:eastAsia="de-DE"/>
+          <w14:ligatures w14:val="none"/>
+        </w:rPr>
+        <w:t>wfe_pending_deployment</w:t>
+      </w:r>
+      <w:proofErr w:type="spellEnd"/>
+      <w:r>
+        <w:rPr>
+          <w:rFonts w:ascii="Consolas" w:eastAsia="Times New Roman" w:hAnsi="Consolas" w:cs="Courier New"/>
+          <w:kern w:val="0"/>
+          <w:sz w:val="20"/>
+          <w:szCs w:val="20"/>
+          <w:lang w:eastAsia="de-DE"/>
+          <w14:ligatures w14:val="none"/>
+        </w:rPr>
+        <w:t xml:space="preserve">     0.367722</w:t>
       </w:r>
     </w:p>
     <w:p>
@@ -2295,31 +2388,31 @@
           <w:lang w:eastAsia="de-DE"/>
           <w14:ligatures w14:val="none"/>
         </w:rPr>
-        <w:t xml:space="preserve">        </w:t>
-      </w:r>
-      <w:proofErr w:type="spellStart"/>
-      <w:r>
-        <w:rPr>
-          <w:rFonts w:ascii="Consolas" w:eastAsia="Times New Roman" w:hAnsi="Consolas" w:cs="Courier New"/>
-          <w:kern w:val="0"/>
-          <w:sz w:val="20"/>
-          <w:szCs w:val="20"/>
-          <w:lang w:eastAsia="de-DE"/>
-          <w14:ligatures w14:val="none"/>
-        </w:rPr>
-        <w:t>wfe_pending_deployment</w:t>
-      </w:r>
-      <w:proofErr w:type="spellEnd"/>
-      <w:r>
-        <w:rPr>
-          <w:rFonts w:ascii="Consolas" w:eastAsia="Times New Roman" w:hAnsi="Consolas" w:cs="Courier New"/>
-          <w:kern w:val="0"/>
-          <w:sz w:val="20"/>
-          <w:szCs w:val="20"/>
-          <w:lang w:eastAsia="de-DE"/>
-          <w14:ligatures w14:val="none"/>
-        </w:rPr>
-        <w:t xml:space="preserve">     0.367722</w:t>
+        <w:t xml:space="preserve"> </w:t>
+      </w:r>
+      <w:proofErr w:type="spellStart"/>
+      <w:r>
+        <w:rPr>
+          <w:rFonts w:ascii="Consolas" w:eastAsia="Times New Roman" w:hAnsi="Consolas" w:cs="Courier New"/>
+          <w:kern w:val="0"/>
+          <w:sz w:val="20"/>
+          <w:szCs w:val="20"/>
+          <w:lang w:eastAsia="de-DE"/>
+          <w14:ligatures w14:val="none"/>
+        </w:rPr>
+        <w:t>wfe_resolved_under_monitoring</w:t>
+      </w:r>
+      <w:proofErr w:type="spellEnd"/>
+      <w:r>
+        <w:rPr>
+          <w:rFonts w:ascii="Consolas" w:eastAsia="Times New Roman" w:hAnsi="Consolas" w:cs="Courier New"/>
+          <w:kern w:val="0"/>
+          <w:sz w:val="20"/>
+          <w:szCs w:val="20"/>
+          <w:lang w:eastAsia="de-DE"/>
+          <w14:ligatures w14:val="none"/>
+        </w:rPr>
+        <w:t xml:space="preserve">     0.346289</w:t>
       </w:r>
     </w:p>
     <w:p>
@@ -2355,105 +2448,12 @@
           <w14:ligatures w14:val="none"/>
         </w:rPr>
       </w:pPr>
-      <w:r>
-        <w:rPr>
-          <w:rFonts w:ascii="Consolas" w:eastAsia="Times New Roman" w:hAnsi="Consolas" w:cs="Courier New"/>
-          <w:kern w:val="0"/>
-          <w:sz w:val="20"/>
-          <w:szCs w:val="20"/>
-          <w:lang w:eastAsia="de-DE"/>
-          <w14:ligatures w14:val="none"/>
-        </w:rPr>
-        <w:t xml:space="preserve">    </w:t>
-      </w:r>
-      <w:proofErr w:type="spellStart"/>
-      <w:r>
-        <w:rPr>
-          <w:rFonts w:ascii="Consolas" w:eastAsia="Times New Roman" w:hAnsi="Consolas" w:cs="Courier New"/>
-          <w:kern w:val="0"/>
-          <w:sz w:val="20"/>
-          <w:szCs w:val="20"/>
-          <w:lang w:eastAsia="de-DE"/>
-          <w14:ligatures w14:val="none"/>
-        </w:rPr>
-        <w:t>processing_steps</w:t>
-      </w:r>
-      <w:proofErr w:type="spellEnd"/>
-      <w:r>
-        <w:rPr>
-          <w:rFonts w:ascii="Consolas" w:eastAsia="Times New Roman" w:hAnsi="Consolas" w:cs="Courier New"/>
-          <w:kern w:val="0"/>
-          <w:sz w:val="20"/>
-          <w:szCs w:val="20"/>
-          <w:lang w:eastAsia="de-DE"/>
-          <w14:ligatures w14:val="none"/>
-        </w:rPr>
-        <w:t xml:space="preserve"> </w:t>
-      </w:r>
-      <w:proofErr w:type="spellStart"/>
-      <w:r>
-        <w:rPr>
-          <w:rFonts w:ascii="Consolas" w:eastAsia="Times New Roman" w:hAnsi="Consolas" w:cs="Courier New"/>
-          <w:kern w:val="0"/>
-          <w:sz w:val="20"/>
-          <w:szCs w:val="20"/>
-          <w:lang w:eastAsia="de-DE"/>
-          <w14:ligatures w14:val="none"/>
-        </w:rPr>
-        <w:t>wfe_resolved_under_monitoring</w:t>
-      </w:r>
-      <w:proofErr w:type="spellEnd"/>
-      <w:r>
-        <w:rPr>
-          <w:rFonts w:ascii="Consolas" w:eastAsia="Times New Roman" w:hAnsi="Consolas" w:cs="Courier New"/>
-          <w:kern w:val="0"/>
-          <w:sz w:val="20"/>
-          <w:szCs w:val="20"/>
-          <w:lang w:eastAsia="de-DE"/>
-          <w14:ligatures w14:val="none"/>
-        </w:rPr>
-        <w:t xml:space="preserve">     0.346289</w:t>
-      </w:r>
-    </w:p>
-    <w:p>
-      <w:pPr>
-        <w:pStyle w:val="Listenabsatz"/>
-        <w:shd w:val="clear" w:color="auto" w:fill="FFFFFF"/>
-        <w:tabs>
-          <w:tab w:val="left" w:pos="916"/>
-          <w:tab w:val="left" w:pos="1832"/>
-          <w:tab w:val="left" w:pos="2748"/>
-          <w:tab w:val="left" w:pos="3664"/>
-          <w:tab w:val="left" w:pos="4580"/>
-          <w:tab w:val="left" w:pos="5496"/>
-          <w:tab w:val="left" w:pos="6412"/>
-          <w:tab w:val="left" w:pos="7328"/>
-          <w:tab w:val="left" w:pos="8244"/>
-          <w:tab w:val="left" w:pos="9160"/>
-          <w:tab w:val="left" w:pos="10076"/>
-          <w:tab w:val="left" w:pos="10992"/>
-          <w:tab w:val="left" w:pos="11908"/>
-          <w:tab w:val="left" w:pos="12824"/>
-          <w:tab w:val="left" w:pos="13740"/>
-          <w:tab w:val="left" w:pos="14656"/>
-        </w:tabs>
-        <w:wordWrap w:val="0"/>
-        <w:spacing w:after="0" w:line="240" w:lineRule="auto"/>
-        <w:rPr>
-          <w:rFonts w:ascii="Consolas" w:eastAsia="Times New Roman" w:hAnsi="Consolas" w:cs="Courier New"/>
-          <w:kern w:val="0"/>
-          <w:sz w:val="20"/>
-          <w:szCs w:val="20"/>
-          <w:lang w:eastAsia="de-DE"/>
-          <w14:ligatures w14:val="none"/>
-        </w:rPr>
-      </w:pPr>
     </w:p>
     <w:p>
       <w:pPr>
         <w:pStyle w:val="Listenabsatz"/>
         <w:numPr>
-          <w:ilvl w:val="1"/>
+          <w:ilvl w:val="2"/>
           <w:numId w:val="1"/>
         </w:numPr>
         <w:shd w:val="clear" w:color="auto" w:fill="FFFFFF"/>
@@ -4405,13 +4405,328 @@
       <w:pPr>
         <w:pStyle w:val="Listenabsatz"/>
         <w:numPr>
+          <w:ilvl w:val="2"/>
+          <w:numId w:val="1"/>
+        </w:numPr>
+        <w:jc w:val="both"/>
+      </w:pPr>
+      <w:r>
+        <w:t>First interpretation:</w:t>
+      </w:r>
+    </w:p>
+    <w:p>
+      <w:pPr>
+        <w:pStyle w:val="Listenabsatz"/>
+        <w:numPr>
+          <w:ilvl w:val="3"/>
+          <w:numId w:val="1"/>
+        </w:numPr>
+        <w:jc w:val="both"/>
+      </w:pPr>
+      <w:proofErr w:type="spellStart"/>
+      <w:r>
+        <w:t>wf_total_time</w:t>
+      </w:r>
+      <w:proofErr w:type="spellEnd"/>
+      <w:r>
+        <w:t xml:space="preserve"> is the target </w:t>
+      </w:r>
+    </w:p>
+    <w:p>
+      <w:pPr>
+        <w:pStyle w:val="Listenabsatz"/>
+        <w:numPr>
+          <w:ilvl w:val="3"/>
+          <w:numId w:val="1"/>
+        </w:numPr>
+        <w:jc w:val="both"/>
+      </w:pPr>
+      <w:proofErr w:type="spellStart"/>
+      <w:r>
+        <w:t>wf_open</w:t>
+      </w:r>
+      <w:proofErr w:type="spellEnd"/>
+      <w:r>
+        <w:t xml:space="preserve"> have a high correlation of course, maybe </w:t>
+      </w:r>
+      <w:r>
+        <w:t>droppable</w:t>
+      </w:r>
+    </w:p>
+    <w:p>
+      <w:pPr>
+        <w:pStyle w:val="Listenabsatz"/>
+        <w:numPr>
+          <w:ilvl w:val="3"/>
+          <w:numId w:val="1"/>
+        </w:numPr>
+        <w:jc w:val="both"/>
+      </w:pPr>
+      <w:proofErr w:type="spellStart"/>
+      <w:r>
+        <w:rPr>
+          <w:rFonts w:ascii="Consolas" w:eastAsia="Times New Roman" w:hAnsi="Consolas" w:cs="Courier New"/>
+          <w:kern w:val="0"/>
+          <w:sz w:val="20"/>
+          <w:szCs w:val="20"/>
+          <w:lang w:eastAsia="de-DE"/>
+          <w14:ligatures w14:val="none"/>
+        </w:rPr>
+        <w:t>wfe_approved</w:t>
+      </w:r>
+      <w:proofErr w:type="spellEnd"/>
+      <w:r>
+        <w:rPr>
+          <w:rFonts w:ascii="Consolas" w:eastAsia="Times New Roman" w:hAnsi="Consolas" w:cs="Courier New"/>
+          <w:kern w:val="0"/>
+          <w:sz w:val="20"/>
+          <w:szCs w:val="20"/>
+          <w:lang w:eastAsia="de-DE"/>
+          <w14:ligatures w14:val="none"/>
+        </w:rPr>
+        <w:t xml:space="preserve"> </w:t>
+      </w:r>
+      <w:r>
+        <w:rPr>
+          <w:rFonts w:ascii="Consolas" w:eastAsia="Times New Roman" w:hAnsi="Consolas" w:cs="Courier New"/>
+          <w:kern w:val="0"/>
+          <w:sz w:val="20"/>
+          <w:szCs w:val="20"/>
+          <w:lang w:eastAsia="de-DE"/>
+          <w14:ligatures w14:val="none"/>
+        </w:rPr>
+        <w:t>-</w:t>
+      </w:r>
+      <w:r>
+        <w:rPr>
+          <w:rFonts w:ascii="Consolas" w:eastAsia="Times New Roman" w:hAnsi="Consolas" w:cs="Courier New"/>
+          <w:kern w:val="0"/>
+          <w:sz w:val="20"/>
+          <w:szCs w:val="20"/>
+          <w:lang w:eastAsia="de-DE"/>
+          <w14:ligatures w14:val="none"/>
+        </w:rPr>
+        <w:t xml:space="preserve"> </w:t>
+      </w:r>
+      <w:proofErr w:type="spellStart"/>
+      <w:r>
+        <w:rPr>
+          <w:rFonts w:ascii="Consolas" w:eastAsia="Times New Roman" w:hAnsi="Consolas" w:cs="Courier New"/>
+          <w:kern w:val="0"/>
+          <w:sz w:val="20"/>
+          <w:szCs w:val="20"/>
+          <w:lang w:eastAsia="de-DE"/>
+          <w14:ligatures w14:val="none"/>
+        </w:rPr>
+        <w:t>wfe_under_review</w:t>
+      </w:r>
+      <w:proofErr w:type="spellEnd"/>
+      <w:r>
+        <w:rPr>
+          <w:rFonts w:ascii="Consolas" w:eastAsia="Times New Roman" w:hAnsi="Consolas" w:cs="Courier New"/>
+          <w:kern w:val="0"/>
+          <w:sz w:val="20"/>
+          <w:szCs w:val="20"/>
+          <w:lang w:eastAsia="de-DE"/>
+          <w14:ligatures w14:val="none"/>
+        </w:rPr>
+        <w:t xml:space="preserve">     0.827900</w:t>
+      </w:r>
+    </w:p>
+    <w:p>
+      <w:pPr>
+        <w:pStyle w:val="Listenabsatz"/>
+        <w:numPr>
+          <w:ilvl w:val="3"/>
+          <w:numId w:val="1"/>
+        </w:numPr>
+        <w:jc w:val="both"/>
+      </w:pPr>
+      <w:proofErr w:type="spellStart"/>
+      <w:r>
+        <w:rPr>
+          <w:rFonts w:ascii="Consolas" w:eastAsia="Times New Roman" w:hAnsi="Consolas" w:cs="Courier New"/>
+          <w:kern w:val="0"/>
+          <w:sz w:val="20"/>
+          <w:szCs w:val="20"/>
+          <w:lang w:eastAsia="de-DE"/>
+          <w14:ligatures w14:val="none"/>
+        </w:rPr>
+        <w:t>wfe_closed</w:t>
+      </w:r>
+      <w:proofErr w:type="spellEnd"/>
+      <w:r>
+        <w:rPr>
+          <w:rFonts w:ascii="Consolas" w:eastAsia="Times New Roman" w:hAnsi="Consolas" w:cs="Courier New"/>
+          <w:kern w:val="0"/>
+          <w:sz w:val="20"/>
+          <w:szCs w:val="20"/>
+          <w:lang w:eastAsia="de-DE"/>
+          <w14:ligatures w14:val="none"/>
+        </w:rPr>
+        <w:t xml:space="preserve"> </w:t>
+      </w:r>
+      <w:r>
+        <w:rPr>
+          <w:rFonts w:ascii="Consolas" w:eastAsia="Times New Roman" w:hAnsi="Consolas" w:cs="Courier New"/>
+          <w:kern w:val="0"/>
+          <w:sz w:val="20"/>
+          <w:szCs w:val="20"/>
+          <w:lang w:eastAsia="de-DE"/>
+          <w14:ligatures w14:val="none"/>
+        </w:rPr>
+        <w:t xml:space="preserve">- </w:t>
+      </w:r>
+      <w:proofErr w:type="spellStart"/>
+      <w:r>
+        <w:rPr>
+          <w:rFonts w:ascii="Consolas" w:eastAsia="Times New Roman" w:hAnsi="Consolas" w:cs="Courier New"/>
+          <w:kern w:val="0"/>
+          <w:sz w:val="20"/>
+          <w:szCs w:val="20"/>
+          <w:lang w:eastAsia="de-DE"/>
+          <w14:ligatures w14:val="none"/>
+        </w:rPr>
+        <w:t>wfe_reopened</w:t>
+      </w:r>
+      <w:proofErr w:type="spellEnd"/>
+      <w:r>
+        <w:rPr>
+          <w:rFonts w:ascii="Consolas" w:eastAsia="Times New Roman" w:hAnsi="Consolas" w:cs="Courier New"/>
+          <w:kern w:val="0"/>
+          <w:sz w:val="20"/>
+          <w:szCs w:val="20"/>
+          <w:lang w:eastAsia="de-DE"/>
+          <w14:ligatures w14:val="none"/>
+        </w:rPr>
+        <w:t xml:space="preserve">     0.792161</w:t>
+      </w:r>
+    </w:p>
+    <w:p>
+      <w:pPr>
+        <w:pStyle w:val="Listenabsatz"/>
+        <w:numPr>
+          <w:ilvl w:val="3"/>
+          <w:numId w:val="1"/>
+        </w:numPr>
+        <w:jc w:val="both"/>
+      </w:pPr>
+      <w:proofErr w:type="spellStart"/>
+      <w:r>
+        <w:rPr>
+          <w:rFonts w:ascii="Consolas" w:eastAsia="Times New Roman" w:hAnsi="Consolas" w:cs="Courier New"/>
+          <w:kern w:val="0"/>
+          <w:sz w:val="20"/>
+          <w:szCs w:val="20"/>
+          <w:lang w:eastAsia="de-DE"/>
+          <w14:ligatures w14:val="none"/>
+        </w:rPr>
+        <w:t>processing_steps</w:t>
+      </w:r>
+      <w:proofErr w:type="spellEnd"/>
+      <w:r>
+        <w:rPr>
+          <w:rFonts w:ascii="Consolas" w:eastAsia="Times New Roman" w:hAnsi="Consolas" w:cs="Courier New"/>
+          <w:kern w:val="0"/>
+          <w:sz w:val="20"/>
+          <w:szCs w:val="20"/>
+          <w:lang w:eastAsia="de-DE"/>
+          <w14:ligatures w14:val="none"/>
+        </w:rPr>
+        <w:t xml:space="preserve"> </w:t>
+      </w:r>
+      <w:r>
+        <w:rPr>
+          <w:rFonts w:ascii="Consolas" w:eastAsia="Times New Roman" w:hAnsi="Consolas" w:cs="Courier New"/>
+          <w:kern w:val="0"/>
+          <w:sz w:val="20"/>
+          <w:szCs w:val="20"/>
+          <w:lang w:eastAsia="de-DE"/>
+          <w14:ligatures w14:val="none"/>
+        </w:rPr>
+        <w:t xml:space="preserve">- </w:t>
+      </w:r>
+      <w:proofErr w:type="spellStart"/>
+      <w:r>
+        <w:rPr>
+          <w:rFonts w:ascii="Consolas" w:eastAsia="Times New Roman" w:hAnsi="Consolas" w:cs="Courier New"/>
+          <w:kern w:val="0"/>
+          <w:sz w:val="20"/>
+          <w:szCs w:val="20"/>
+          <w:lang w:eastAsia="de-DE"/>
+          <w14:ligatures w14:val="none"/>
+        </w:rPr>
+        <w:t>wfe_waiting</w:t>
+      </w:r>
+      <w:proofErr w:type="spellEnd"/>
+      <w:r>
+        <w:rPr>
+          <w:rFonts w:ascii="Consolas" w:eastAsia="Times New Roman" w:hAnsi="Consolas" w:cs="Courier New"/>
+          <w:kern w:val="0"/>
+          <w:sz w:val="20"/>
+          <w:szCs w:val="20"/>
+          <w:lang w:eastAsia="de-DE"/>
+          <w14:ligatures w14:val="none"/>
+        </w:rPr>
+        <w:t xml:space="preserve">     0.744919</w:t>
+      </w:r>
+    </w:p>
+    <w:p>
+      <w:pPr>
+        <w:pStyle w:val="Listenabsatz"/>
+        <w:numPr>
+          <w:ilvl w:val="3"/>
+          <w:numId w:val="1"/>
+        </w:numPr>
+        <w:jc w:val="both"/>
+      </w:pPr>
+    </w:p>
+    <w:p>
+      <w:pPr>
+        <w:pStyle w:val="Listenabsatz"/>
+        <w:numPr>
+          <w:ilvl w:val="3"/>
+          <w:numId w:val="1"/>
+        </w:numPr>
+        <w:jc w:val="both"/>
+        <w:rPr>
+          <w:highlight w:val="yellow"/>
+        </w:rPr>
+      </w:pPr>
+      <w:r>
+        <w:rPr>
+          <w:highlight w:val="yellow"/>
+        </w:rPr>
+        <w:lastRenderedPageBreak/>
+        <w:t>to finish</w:t>
+      </w:r>
+    </w:p>
+    <w:p>
+      <w:pPr>
+        <w:pStyle w:val="Listenabsatz"/>
+        <w:numPr>
           <w:ilvl w:val="1"/>
           <w:numId w:val="1"/>
         </w:numPr>
         <w:jc w:val="both"/>
       </w:pPr>
       <w:r>
-        <w:t>First interpretation:</w:t>
+        <w:t>Preparation to</w:t>
+      </w:r>
+      <w:r>
+        <w:t xml:space="preserve"> make a correlation between the numeric </w:t>
+      </w:r>
+      <w:r>
+        <w:t>variables</w:t>
+      </w:r>
+      <w:r>
+        <w:t xml:space="preserve"> and </w:t>
+      </w:r>
+      <w:r>
+        <w:t>categorical</w:t>
+      </w:r>
+      <w:r>
+        <w:t xml:space="preserve"> variables</w:t>
       </w:r>
     </w:p>
     <w:p>
@@ -4423,13 +4738,14 @@
         </w:numPr>
         <w:jc w:val="both"/>
       </w:pPr>
-      <w:proofErr w:type="spellStart"/>
-      <w:r>
-        <w:t>wf_total_time</w:t>
-      </w:r>
-      <w:proofErr w:type="spellEnd"/>
-      <w:r>
-        <w:t xml:space="preserve"> is the target </w:t>
+      <w:r>
+        <w:t xml:space="preserve">To size the data on the compute power, </w:t>
+      </w:r>
+      <w:r>
+        <w:t>y</w:t>
+      </w:r>
+      <w:r>
+        <w:t>ou can choose which categorical columns should be used.</w:t>
       </w:r>
     </w:p>
     <w:p>
@@ -4441,17 +4757,213 @@
         </w:numPr>
         <w:jc w:val="both"/>
       </w:pPr>
-      <w:proofErr w:type="spellStart"/>
-      <w:r>
-        <w:t>wf_open</w:t>
-      </w:r>
-      <w:proofErr w:type="spellEnd"/>
-      <w:r>
-        <w:t xml:space="preserve"> have a high correlation of course, maybe </w:t>
-      </w:r>
-      <w:r>
-        <w:t>droppable</w:t>
-      </w:r>
+    </w:p>
+    <w:p>
+      <w:pPr>
+        <w:pStyle w:val="Listenabsatz"/>
+        <w:ind w:left="2160"/>
+        <w:jc w:val="both"/>
+      </w:pPr>
+      <w:proofErr w:type="spellStart"/>
+      <w:r>
+        <w:t>categorical_cols</w:t>
+      </w:r>
+      <w:proofErr w:type="spellEnd"/>
+      <w:r>
+        <w:t xml:space="preserve"> = [</w:t>
+      </w:r>
+    </w:p>
+    <w:p>
+      <w:pPr>
+        <w:pStyle w:val="Listenabsatz"/>
+        <w:ind w:left="2160"/>
+        <w:jc w:val="both"/>
+      </w:pPr>
+      <w:r>
+        <w:t xml:space="preserve">    '</w:t>
+      </w:r>
+      <w:proofErr w:type="spellStart"/>
+      <w:r>
+        <w:t>issue_type</w:t>
+      </w:r>
+      <w:proofErr w:type="spellEnd"/>
+      <w:proofErr w:type="gramStart"/>
+      <w:r>
+        <w:t xml:space="preserve">',   </w:t>
+      </w:r>
+      <w:proofErr w:type="gramEnd"/>
+      <w:r>
+        <w:t xml:space="preserve">     # 15 categorical → easy</w:t>
+      </w:r>
+    </w:p>
+    <w:p>
+      <w:pPr>
+        <w:pStyle w:val="Listenabsatz"/>
+        <w:ind w:left="2160"/>
+        <w:jc w:val="both"/>
+      </w:pPr>
+      <w:r>
+        <w:t xml:space="preserve">    '</w:t>
+      </w:r>
+      <w:proofErr w:type="spellStart"/>
+      <w:r>
+        <w:t>issue_priority</w:t>
+      </w:r>
+      <w:proofErr w:type="spellEnd"/>
+      <w:proofErr w:type="gramStart"/>
+      <w:r>
+        <w:t xml:space="preserve">',   </w:t>
+      </w:r>
+      <w:proofErr w:type="gramEnd"/>
+      <w:r>
+        <w:t xml:space="preserve"> # 7 categorical → easy</w:t>
+      </w:r>
+    </w:p>
+    <w:p>
+      <w:pPr>
+        <w:pStyle w:val="Listenabsatz"/>
+        <w:ind w:left="2160"/>
+        <w:jc w:val="both"/>
+      </w:pPr>
+      <w:r>
+        <w:t xml:space="preserve">    '</w:t>
+      </w:r>
+      <w:proofErr w:type="spellStart"/>
+      <w:r>
+        <w:t>issue_resolution</w:t>
+      </w:r>
+      <w:proofErr w:type="spellEnd"/>
+      <w:proofErr w:type="gramStart"/>
+      <w:r>
+        <w:t>',  #</w:t>
+      </w:r>
+      <w:proofErr w:type="gramEnd"/>
+      <w:r>
+        <w:t xml:space="preserve"> 4 categorical → easy</w:t>
+      </w:r>
+    </w:p>
+    <w:p>
+      <w:pPr>
+        <w:pStyle w:val="Listenabsatz"/>
+        <w:ind w:left="2160"/>
+        <w:jc w:val="both"/>
+      </w:pPr>
+      <w:r>
+        <w:t xml:space="preserve">    '</w:t>
+      </w:r>
+      <w:proofErr w:type="spellStart"/>
+      <w:r>
+        <w:t>issue_status</w:t>
+      </w:r>
+      <w:proofErr w:type="spellEnd"/>
+      <w:proofErr w:type="gramStart"/>
+      <w:r>
+        <w:t xml:space="preserve">',   </w:t>
+      </w:r>
+      <w:proofErr w:type="gramEnd"/>
+      <w:r>
+        <w:t xml:space="preserve">   # 15 categorical → ok</w:t>
+      </w:r>
+    </w:p>
+    <w:p>
+      <w:pPr>
+        <w:pStyle w:val="Listenabsatz"/>
+        <w:ind w:left="2160"/>
+        <w:jc w:val="both"/>
+      </w:pPr>
+      <w:r>
+        <w:t xml:space="preserve">    '</w:t>
+      </w:r>
+      <w:proofErr w:type="spellStart"/>
+      <w:r>
+        <w:t>country_code</w:t>
+      </w:r>
+      <w:proofErr w:type="spellEnd"/>
+      <w:proofErr w:type="gramStart"/>
+      <w:r>
+        <w:t xml:space="preserve">',   </w:t>
+      </w:r>
+      <w:proofErr w:type="gramEnd"/>
+      <w:r>
+        <w:t xml:space="preserve">   # 19 categorical → ok</w:t>
+      </w:r>
+    </w:p>
+    <w:p>
+      <w:pPr>
+        <w:pStyle w:val="Listenabsatz"/>
+        <w:ind w:left="2160"/>
+        <w:jc w:val="both"/>
+      </w:pPr>
+      <w:r>
+        <w:t xml:space="preserve">    #'issue_proj</w:t>
+      </w:r>
+      <w:proofErr w:type="gramStart"/>
+      <w:r>
+        <w:t xml:space="preserve">',   </w:t>
+      </w:r>
+      <w:proofErr w:type="gramEnd"/>
+      <w:r>
+        <w:t xml:space="preserve">   # Attention: ~358 unique → </w:t>
+      </w:r>
+      <w:r>
+        <w:t>produced</w:t>
+      </w:r>
+      <w:r>
+        <w:t xml:space="preserve"> ~357 dummies → very wide!</w:t>
+      </w:r>
+    </w:p>
+    <w:p>
+      <w:pPr>
+        <w:pStyle w:val="Listenabsatz"/>
+        <w:ind w:left="2160"/>
+        <w:jc w:val="both"/>
+      </w:pPr>
+      <w:r>
+        <w:t xml:space="preserve">    #'issue_reporter</w:t>
+      </w:r>
+      <w:proofErr w:type="gramStart"/>
+      <w:r>
+        <w:t>',  #</w:t>
+      </w:r>
+      <w:proofErr w:type="gramEnd"/>
+      <w:r>
+        <w:t xml:space="preserve"> ~1114 unique → </w:t>
+      </w:r>
+      <w:proofErr w:type="spellStart"/>
+      <w:r>
+        <w:t>extrem</w:t>
+      </w:r>
+      <w:proofErr w:type="spellEnd"/>
+      <w:r>
+        <w:t xml:space="preserve"> much dummies → better to omit or group together</w:t>
+      </w:r>
+    </w:p>
+    <w:p>
+      <w:pPr>
+        <w:pStyle w:val="Listenabsatz"/>
+        <w:ind w:left="2160"/>
+        <w:jc w:val="both"/>
+      </w:pPr>
+      <w:r>
+        <w:t xml:space="preserve">    #'issue_assignee'   # ~381 unique + much NA → same</w:t>
+      </w:r>
+    </w:p>
+    <w:p>
+      <w:pPr>
+        <w:pStyle w:val="Listenabsatz"/>
+        <w:ind w:left="2160"/>
+        <w:jc w:val="both"/>
+      </w:pPr>
+      <w:r>
+        <w:t>]</w:t>
+      </w:r>
+    </w:p>
+    <w:p>
+      <w:pPr>
+        <w:pStyle w:val="Listenabsatz"/>
+        <w:ind w:left="2160"/>
+        <w:jc w:val="both"/>
+      </w:pPr>
     </w:p>
     <w:p>
       <w:pPr>
@@ -4461,63 +4973,31 @@
           <w:numId w:val="1"/>
         </w:numPr>
         <w:jc w:val="both"/>
-        <w:rPr>
-          <w:highlight w:val="yellow"/>
-        </w:rPr>
-      </w:pPr>
-      <w:r>
-        <w:rPr>
-          <w:highlight w:val="yellow"/>
-        </w:rPr>
-        <w:t>to finish</w:t>
-      </w:r>
-    </w:p>
-    <w:p>
-      <w:pPr>
-        <w:pStyle w:val="Listenabsatz"/>
-        <w:numPr>
-          <w:ilvl w:val="0"/>
-          <w:numId w:val="1"/>
-        </w:numPr>
-        <w:jc w:val="both"/>
-      </w:pPr>
-      <w:r>
-        <w:t>Preparation to</w:t>
-      </w:r>
-      <w:r>
-        <w:t xml:space="preserve"> make a correlation between the numeric </w:t>
-      </w:r>
-      <w:r>
-        <w:t>variables</w:t>
-      </w:r>
-      <w:r>
-        <w:t xml:space="preserve"> and </w:t>
-      </w:r>
-      <w:r>
-        <w:t>categorical</w:t>
-      </w:r>
-      <w:r>
-        <w:t xml:space="preserve"> variables</w:t>
-      </w:r>
-    </w:p>
-    <w:p>
-      <w:pPr>
-        <w:pStyle w:val="Listenabsatz"/>
-        <w:numPr>
-          <w:ilvl w:val="1"/>
-          <w:numId w:val="1"/>
-        </w:numPr>
-        <w:jc w:val="both"/>
-      </w:pPr>
-      <w:r>
-        <w:lastRenderedPageBreak/>
-        <w:t xml:space="preserve">To size the data on the compute power, </w:t>
-      </w:r>
-      <w:r>
-        <w:t>y</w:t>
-      </w:r>
-      <w:r>
-        <w:t>ou can choose which categorical columns should be used.</w:t>
+      </w:pPr>
+      <w:r>
+        <w:t xml:space="preserve">Usage of </w:t>
+      </w:r>
+      <w:proofErr w:type="spellStart"/>
+      <w:r>
+        <w:t>get_dummies</w:t>
+      </w:r>
+      <w:proofErr w:type="spellEnd"/>
+      <w:r>
+        <w:t xml:space="preserve"> and creating a new heatmap and also a new csv with the </w:t>
+      </w:r>
+      <w:proofErr w:type="gramStart"/>
+      <w:r>
+        <w:t>results  in</w:t>
+      </w:r>
+      <w:proofErr w:type="gramEnd"/>
+      <w:r>
+        <w:t xml:space="preserve"> ‘</w:t>
+      </w:r>
+      <w:r>
+        <w:t>corr_matrix_issues_dummies.csv</w:t>
+      </w:r>
+      <w:r>
+        <w:t>’ with Top +/- 20</w:t>
       </w:r>
     </w:p>
     <w:p>
@@ -4529,260 +5009,6 @@
         </w:numPr>
         <w:jc w:val="both"/>
       </w:pPr>
-    </w:p>
-    <w:p>
-      <w:pPr>
-        <w:pStyle w:val="Listenabsatz"/>
-        <w:ind w:left="2160"/>
-        <w:jc w:val="both"/>
-      </w:pPr>
-      <w:proofErr w:type="spellStart"/>
-      <w:r>
-        <w:t>categorical_cols</w:t>
-      </w:r>
-      <w:proofErr w:type="spellEnd"/>
-      <w:r>
-        <w:t xml:space="preserve"> = [</w:t>
-      </w:r>
-    </w:p>
-    <w:p>
-      <w:pPr>
-        <w:pStyle w:val="Listenabsatz"/>
-        <w:ind w:left="2160"/>
-        <w:jc w:val="both"/>
-      </w:pPr>
-      <w:r>
-        <w:t xml:space="preserve">    '</w:t>
-      </w:r>
-      <w:proofErr w:type="spellStart"/>
-      <w:r>
-        <w:t>issue_type</w:t>
-      </w:r>
-      <w:proofErr w:type="spellEnd"/>
-      <w:proofErr w:type="gramStart"/>
-      <w:r>
-        <w:t xml:space="preserve">',   </w:t>
-      </w:r>
-      <w:proofErr w:type="gramEnd"/>
-      <w:r>
-        <w:t xml:space="preserve">     # 15 categorical → easy</w:t>
-      </w:r>
-    </w:p>
-    <w:p>
-      <w:pPr>
-        <w:pStyle w:val="Listenabsatz"/>
-        <w:ind w:left="2160"/>
-        <w:jc w:val="both"/>
-      </w:pPr>
-      <w:r>
-        <w:t xml:space="preserve">    '</w:t>
-      </w:r>
-      <w:proofErr w:type="spellStart"/>
-      <w:r>
-        <w:t>issue_priority</w:t>
-      </w:r>
-      <w:proofErr w:type="spellEnd"/>
-      <w:proofErr w:type="gramStart"/>
-      <w:r>
-        <w:t xml:space="preserve">',   </w:t>
-      </w:r>
-      <w:proofErr w:type="gramEnd"/>
-      <w:r>
-        <w:t xml:space="preserve"> # 7 categorical → easy</w:t>
-      </w:r>
-    </w:p>
-    <w:p>
-      <w:pPr>
-        <w:pStyle w:val="Listenabsatz"/>
-        <w:ind w:left="2160"/>
-        <w:jc w:val="both"/>
-      </w:pPr>
-      <w:r>
-        <w:t xml:space="preserve">    '</w:t>
-      </w:r>
-      <w:proofErr w:type="spellStart"/>
-      <w:r>
-        <w:t>issue_resolution</w:t>
-      </w:r>
-      <w:proofErr w:type="spellEnd"/>
-      <w:proofErr w:type="gramStart"/>
-      <w:r>
-        <w:t>',  #</w:t>
-      </w:r>
-      <w:proofErr w:type="gramEnd"/>
-      <w:r>
-        <w:t xml:space="preserve"> 4 categorical → easy</w:t>
-      </w:r>
-    </w:p>
-    <w:p>
-      <w:pPr>
-        <w:pStyle w:val="Listenabsatz"/>
-        <w:ind w:left="2160"/>
-        <w:jc w:val="both"/>
-      </w:pPr>
-      <w:r>
-        <w:t xml:space="preserve">    '</w:t>
-      </w:r>
-      <w:proofErr w:type="spellStart"/>
-      <w:r>
-        <w:t>issue_status</w:t>
-      </w:r>
-      <w:proofErr w:type="spellEnd"/>
-      <w:proofErr w:type="gramStart"/>
-      <w:r>
-        <w:t xml:space="preserve">',   </w:t>
-      </w:r>
-      <w:proofErr w:type="gramEnd"/>
-      <w:r>
-        <w:t xml:space="preserve">   # 15 categorical → ok</w:t>
-      </w:r>
-    </w:p>
-    <w:p>
-      <w:pPr>
-        <w:pStyle w:val="Listenabsatz"/>
-        <w:ind w:left="2160"/>
-        <w:jc w:val="both"/>
-      </w:pPr>
-      <w:r>
-        <w:t xml:space="preserve">    '</w:t>
-      </w:r>
-      <w:proofErr w:type="spellStart"/>
-      <w:r>
-        <w:t>country_code</w:t>
-      </w:r>
-      <w:proofErr w:type="spellEnd"/>
-      <w:proofErr w:type="gramStart"/>
-      <w:r>
-        <w:t xml:space="preserve">',   </w:t>
-      </w:r>
-      <w:proofErr w:type="gramEnd"/>
-      <w:r>
-        <w:t xml:space="preserve">   # 19 categorical → ok</w:t>
-      </w:r>
-    </w:p>
-    <w:p>
-      <w:pPr>
-        <w:pStyle w:val="Listenabsatz"/>
-        <w:ind w:left="2160"/>
-        <w:jc w:val="both"/>
-      </w:pPr>
-      <w:r>
-        <w:t xml:space="preserve">    #'issue_proj</w:t>
-      </w:r>
-      <w:proofErr w:type="gramStart"/>
-      <w:r>
-        <w:t xml:space="preserve">',   </w:t>
-      </w:r>
-      <w:proofErr w:type="gramEnd"/>
-      <w:r>
-        <w:t xml:space="preserve">   # Attention: ~358 unique → </w:t>
-      </w:r>
-      <w:proofErr w:type="spellStart"/>
-      <w:r>
-        <w:t>producted</w:t>
-      </w:r>
-      <w:proofErr w:type="spellEnd"/>
-      <w:r>
-        <w:t xml:space="preserve"> ~357 dummies → very wide!</w:t>
-      </w:r>
-    </w:p>
-    <w:p>
-      <w:pPr>
-        <w:pStyle w:val="Listenabsatz"/>
-        <w:ind w:left="2160"/>
-        <w:jc w:val="both"/>
-      </w:pPr>
-      <w:r>
-        <w:t xml:space="preserve">    #'issue_reporter</w:t>
-      </w:r>
-      <w:proofErr w:type="gramStart"/>
-      <w:r>
-        <w:t>',  #</w:t>
-      </w:r>
-      <w:proofErr w:type="gramEnd"/>
-      <w:r>
-        <w:t xml:space="preserve"> ~1114 unique → </w:t>
-      </w:r>
-      <w:proofErr w:type="spellStart"/>
-      <w:r>
-        <w:t>extrem</w:t>
-      </w:r>
-      <w:proofErr w:type="spellEnd"/>
-      <w:r>
-        <w:t xml:space="preserve"> much dummies → better to omit or group together</w:t>
-      </w:r>
-    </w:p>
-    <w:p>
-      <w:pPr>
-        <w:pStyle w:val="Listenabsatz"/>
-        <w:ind w:left="2160"/>
-        <w:jc w:val="both"/>
-      </w:pPr>
-      <w:r>
-        <w:t xml:space="preserve">    #'issue_assignee'   # ~381 unique + much NA → same</w:t>
-      </w:r>
-    </w:p>
-    <w:p>
-      <w:pPr>
-        <w:pStyle w:val="Listenabsatz"/>
-        <w:ind w:left="2160"/>
-        <w:jc w:val="both"/>
-      </w:pPr>
-      <w:r>
-        <w:t>]</w:t>
-      </w:r>
-    </w:p>
-    <w:p>
-      <w:pPr>
-        <w:pStyle w:val="Listenabsatz"/>
-        <w:ind w:left="2160"/>
-        <w:jc w:val="both"/>
-      </w:pPr>
-    </w:p>
-    <w:p>
-      <w:pPr>
-        <w:pStyle w:val="Listenabsatz"/>
-        <w:numPr>
-          <w:ilvl w:val="2"/>
-          <w:numId w:val="1"/>
-        </w:numPr>
-        <w:jc w:val="both"/>
-      </w:pPr>
-      <w:r>
-        <w:t xml:space="preserve">Usage of </w:t>
-      </w:r>
-      <w:proofErr w:type="spellStart"/>
-      <w:r>
-        <w:t>get_dummies</w:t>
-      </w:r>
-      <w:proofErr w:type="spellEnd"/>
-      <w:r>
-        <w:t xml:space="preserve"> and creating a new heatmap and also a new csv with the </w:t>
-      </w:r>
-      <w:proofErr w:type="gramStart"/>
-      <w:r>
-        <w:t>results  in</w:t>
-      </w:r>
-      <w:proofErr w:type="gramEnd"/>
-      <w:r>
-        <w:t xml:space="preserve"> ‘</w:t>
-      </w:r>
-      <w:r>
-        <w:t>corr_matrix_issues_dummies.csv</w:t>
-      </w:r>
-      <w:r>
-        <w:t>’ with Top +/- 20</w:t>
-      </w:r>
-    </w:p>
-    <w:p>
-      <w:pPr>
-        <w:pStyle w:val="Listenabsatz"/>
-        <w:numPr>
-          <w:ilvl w:val="2"/>
-          <w:numId w:val="1"/>
-        </w:numPr>
-        <w:jc w:val="both"/>
-      </w:pPr>
       <w:r>
         <w:t>Plot:</w:t>
       </w:r>
@@ -4793,6 +5019,7 @@
         <w:jc w:val="both"/>
       </w:pPr>
       <w:r>
+        <w:lastRenderedPageBreak/>
         <w:drawing>
           <wp:inline distT="0" distB="0" distL="0" distR="0" wp14:anchorId="012A744C" wp14:editId="12AB5EC7">
             <wp:extent cx="4585948" cy="4055166"/>
@@ -4845,7 +5072,6 @@
         <w:jc w:val="both"/>
       </w:pPr>
       <w:r>
-        <w:lastRenderedPageBreak/>
         <w:t>As list Top 40</w:t>
       </w:r>
     </w:p>
@@ -7217,6 +7443,7 @@
           <w:lang w:eastAsia="en-GB"/>
           <w14:ligatures w14:val="none"/>
         </w:rPr>
+        <w:lastRenderedPageBreak/>
         <w:t xml:space="preserve">         </w:t>
       </w:r>
       <w:proofErr w:type="spellStart"/>
@@ -8525,6 +8752,214 @@
     <w:p>
       <w:pPr>
         <w:pStyle w:val="Listenabsatz"/>
+        <w:shd w:val="clear" w:color="auto" w:fill="FFFFFF"/>
+        <w:tabs>
+          <w:tab w:val="left" w:pos="916"/>
+          <w:tab w:val="left" w:pos="1832"/>
+          <w:tab w:val="left" w:pos="2748"/>
+          <w:tab w:val="left" w:pos="3664"/>
+          <w:tab w:val="left" w:pos="4580"/>
+          <w:tab w:val="left" w:pos="5496"/>
+          <w:tab w:val="left" w:pos="6412"/>
+          <w:tab w:val="left" w:pos="7328"/>
+          <w:tab w:val="left" w:pos="8244"/>
+          <w:tab w:val="left" w:pos="9160"/>
+          <w:tab w:val="left" w:pos="10076"/>
+          <w:tab w:val="left" w:pos="10992"/>
+          <w:tab w:val="left" w:pos="11908"/>
+          <w:tab w:val="left" w:pos="12824"/>
+          <w:tab w:val="left" w:pos="13740"/>
+          <w:tab w:val="left" w:pos="14656"/>
+        </w:tabs>
+        <w:wordWrap w:val="0"/>
+        <w:spacing w:after="0" w:line="240" w:lineRule="auto"/>
+        <w:rPr>
+          <w:rFonts w:ascii="Consolas" w:eastAsia="Times New Roman" w:hAnsi="Consolas" w:cs="Courier New"/>
+          <w:kern w:val="0"/>
+          <w:sz w:val="20"/>
+          <w:szCs w:val="20"/>
+          <w:lang w:eastAsia="en-GB"/>
+          <w14:ligatures w14:val="none"/>
+        </w:rPr>
+      </w:pPr>
+    </w:p>
+    <w:p>
+      <w:pPr>
+        <w:pStyle w:val="Listenabsatz"/>
+        <w:numPr>
+          <w:ilvl w:val="2"/>
+          <w:numId w:val="1"/>
+        </w:numPr>
+        <w:jc w:val="both"/>
+      </w:pPr>
+      <w:r>
+        <w:t>First interpretation:</w:t>
+      </w:r>
+    </w:p>
+    <w:p>
+      <w:pPr>
+        <w:pStyle w:val="Listenabsatz"/>
+        <w:numPr>
+          <w:ilvl w:val="3"/>
+          <w:numId w:val="1"/>
+        </w:numPr>
+        <w:jc w:val="both"/>
+      </w:pPr>
+      <w:proofErr w:type="spellStart"/>
+      <w:r>
+        <w:rPr>
+          <w:rFonts w:ascii="Consolas" w:eastAsia="Times New Roman" w:hAnsi="Consolas" w:cs="Courier New"/>
+          <w:kern w:val="0"/>
+          <w:sz w:val="20"/>
+          <w:szCs w:val="20"/>
+          <w:lang w:eastAsia="en-GB"/>
+          <w14:ligatures w14:val="none"/>
+        </w:rPr>
+        <w:t>country_code_internal</w:t>
+      </w:r>
+      <w:proofErr w:type="spellEnd"/>
+      <w:r>
+        <w:rPr>
+          <w:rFonts w:ascii="Consolas" w:eastAsia="Times New Roman" w:hAnsi="Consolas" w:cs="Courier New"/>
+          <w:kern w:val="0"/>
+          <w:sz w:val="20"/>
+          <w:szCs w:val="20"/>
+          <w:lang w:eastAsia="en-GB"/>
+          <w14:ligatures w14:val="none"/>
+        </w:rPr>
+        <w:t xml:space="preserve"> </w:t>
+      </w:r>
+      <w:r>
+        <w:rPr>
+          <w:rFonts w:ascii="Consolas" w:eastAsia="Times New Roman" w:hAnsi="Consolas" w:cs="Courier New"/>
+          <w:kern w:val="0"/>
+          <w:sz w:val="20"/>
+          <w:szCs w:val="20"/>
+          <w:lang w:eastAsia="en-GB"/>
+          <w14:ligatures w14:val="none"/>
+        </w:rPr>
+        <w:t>-</w:t>
+      </w:r>
+      <w:r>
+        <w:rPr>
+          <w:rFonts w:ascii="Consolas" w:eastAsia="Times New Roman" w:hAnsi="Consolas" w:cs="Courier New"/>
+          <w:kern w:val="0"/>
+          <w:sz w:val="20"/>
+          <w:szCs w:val="20"/>
+          <w:lang w:eastAsia="en-GB"/>
+          <w14:ligatures w14:val="none"/>
+        </w:rPr>
+        <w:t xml:space="preserve"> </w:t>
+      </w:r>
+      <w:proofErr w:type="spellStart"/>
+      <w:r>
+        <w:rPr>
+          <w:rFonts w:ascii="Consolas" w:eastAsia="Times New Roman" w:hAnsi="Consolas" w:cs="Courier New"/>
+          <w:kern w:val="0"/>
+          <w:sz w:val="20"/>
+          <w:szCs w:val="20"/>
+          <w:lang w:eastAsia="en-GB"/>
+          <w14:ligatures w14:val="none"/>
+        </w:rPr>
+        <w:t>issue_status_done</w:t>
+      </w:r>
+      <w:proofErr w:type="spellEnd"/>
+      <w:r>
+        <w:rPr>
+          <w:rFonts w:ascii="Consolas" w:eastAsia="Times New Roman" w:hAnsi="Consolas" w:cs="Courier New"/>
+          <w:kern w:val="0"/>
+          <w:sz w:val="20"/>
+          <w:szCs w:val="20"/>
+          <w:lang w:eastAsia="en-GB"/>
+          <w14:ligatures w14:val="none"/>
+        </w:rPr>
+        <w:t xml:space="preserve">     0.900094</w:t>
+      </w:r>
+    </w:p>
+    <w:p>
+      <w:pPr>
+        <w:pStyle w:val="Listenabsatz"/>
+        <w:ind w:left="2880"/>
+        <w:jc w:val="both"/>
+        <w:rPr>
+          <w:rFonts w:ascii="Consolas" w:eastAsia="Times New Roman" w:hAnsi="Consolas" w:cs="Courier New"/>
+          <w:kern w:val="0"/>
+          <w:sz w:val="20"/>
+          <w:szCs w:val="20"/>
+          <w:lang w:eastAsia="en-GB"/>
+          <w14:ligatures w14:val="none"/>
+        </w:rPr>
+      </w:pPr>
+      <w:r>
+        <w:rPr>
+          <w:rFonts w:ascii="Consolas" w:eastAsia="Times New Roman" w:hAnsi="Consolas" w:cs="Courier New"/>
+          <w:kern w:val="0"/>
+          <w:sz w:val="20"/>
+          <w:szCs w:val="20"/>
+          <w:lang w:eastAsia="en-GB"/>
+          <w14:ligatures w14:val="none"/>
+        </w:rPr>
+        <w:t>Seems that internal problems will be solved more than external tickets.</w:t>
+      </w:r>
+    </w:p>
+    <w:p>
+      <w:pPr>
+        <w:pStyle w:val="Listenabsatz"/>
+        <w:numPr>
+          <w:ilvl w:val="3"/>
+          <w:numId w:val="1"/>
+        </w:numPr>
+        <w:jc w:val="both"/>
+      </w:pPr>
+      <w:r>
+        <w:rPr>
+          <w:rFonts w:ascii="Consolas" w:eastAsia="Times New Roman" w:hAnsi="Consolas" w:cs="Courier New"/>
+          <w:kern w:val="0"/>
+          <w:sz w:val="20"/>
+          <w:szCs w:val="20"/>
+          <w:lang w:eastAsia="en-GB"/>
+          <w14:ligatures w14:val="none"/>
+        </w:rPr>
+        <w:t xml:space="preserve"> </w:t>
+      </w:r>
+    </w:p>
+    <w:p>
+      <w:pPr>
+        <w:pStyle w:val="Listenabsatz"/>
+        <w:shd w:val="clear" w:color="auto" w:fill="FFFFFF"/>
+        <w:tabs>
+          <w:tab w:val="left" w:pos="916"/>
+          <w:tab w:val="left" w:pos="1832"/>
+          <w:tab w:val="left" w:pos="2748"/>
+          <w:tab w:val="left" w:pos="3664"/>
+          <w:tab w:val="left" w:pos="4580"/>
+          <w:tab w:val="left" w:pos="5496"/>
+          <w:tab w:val="left" w:pos="6412"/>
+          <w:tab w:val="left" w:pos="7328"/>
+          <w:tab w:val="left" w:pos="8244"/>
+          <w:tab w:val="left" w:pos="9160"/>
+          <w:tab w:val="left" w:pos="10076"/>
+          <w:tab w:val="left" w:pos="10992"/>
+          <w:tab w:val="left" w:pos="11908"/>
+          <w:tab w:val="left" w:pos="12824"/>
+          <w:tab w:val="left" w:pos="13740"/>
+          <w:tab w:val="left" w:pos="14656"/>
+        </w:tabs>
+        <w:wordWrap w:val="0"/>
+        <w:spacing w:after="0" w:line="240" w:lineRule="auto"/>
+        <w:rPr>
+          <w:rFonts w:ascii="Consolas" w:eastAsia="Times New Roman" w:hAnsi="Consolas" w:cs="Courier New"/>
+          <w:kern w:val="0"/>
+          <w:sz w:val="20"/>
+          <w:szCs w:val="20"/>
+          <w:lang w:eastAsia="en-GB"/>
+          <w14:ligatures w14:val="none"/>
+        </w:rPr>
+      </w:pPr>
+    </w:p>
+    <w:p>
+      <w:pPr>
+        <w:pStyle w:val="Listenabsatz"/>
         <w:ind w:left="1980"/>
         <w:jc w:val="both"/>
       </w:pPr>
@@ -8568,6 +9003,92 @@
 <file path=word/numbering.xml><?xml version="1.0" encoding="utf-8"?>
 <w:numbering xmlns:wpc="http://schemas.microsoft.com/office/word/2010/wordprocessingCanvas" xmlns:cx="http://schemas.microsoft.com/office/drawing/2014/chartex" xmlns:cx1="http://schemas.microsoft.com/office/drawing/2015/9/8/chartex" xmlns:cx2="http://schemas.microsoft.com/office/drawing/2015/10/21/chartex" xmlns:cx3="http://schemas.microsoft.com/office/drawing/2016/5/9/chartex" xmlns:cx4="http://schemas.microsoft.com/office/drawing/2016/5/10/chartex" xmlns:cx5="http://schemas.microsoft.com/office/drawing/2016/5/11/chartex" xmlns:cx6="http://schemas.microsoft.com/office/drawing/2016/5/12/chartex" xmlns:cx7="http://schemas.microsoft.com/office/drawing/2016/5/13/chartex" xmlns:cx8="http://schemas.microsoft.com/office/drawing/2016/5/14/chartex" xmlns:mc="http://schemas.openxmlformats.org/markup-compatibility/2006" xmlns:aink="http://schemas.microsoft.com/office/drawing/2016/ink" xmlns:am3d="http://schemas.microsoft.com/office/drawing/2017/model3d" xmlns:o="urn:schemas-microsoft-com:office:office" xmlns:oel="http://schemas.microsoft.com/office/2019/extlst" xmlns:r="http://schemas.openxmlformats.org/officeDocument/2006/relationships" xmlns:m="http://schemas.openxmlformats.org/officeDocument/2006/math" xmlns:v="urn:schemas-microsoft-com:vml" xmlns:wp14="http://schemas.microsoft.com/office/word/2010/wordprocessingDrawing" xmlns:wp="http://schemas.openxmlformats.org/drawingml/2006/wordprocessingDrawing" xmlns:w10="urn:schemas-microsoft-com:office:word" xmlns:w="http://schemas.openxmlformats.org/wordprocessingml/2006/main" xmlns:w14="http://schemas.microsoft.com/office/word/2010/wordml" xmlns:w15="http://schemas.microsoft.com/office/word/2012/wordml" xmlns:w16cex="http://schemas.microsoft.com/office/word/2018/wordml/cex" xmlns:w16cid="http://schemas.microsoft.com/office/word/2016/wordml/cid" xmlns:w16="http://schemas.microsoft.com/office/word/2018/wordml" xmlns:w16sdtdh="http://schemas.microsoft.com/office/word/2020/wordml/sdtdatahash" xmlns:w16se="http://schemas.microsoft.com/office/word/2015/wordml/symex" xmlns:wpg="http://schemas.microsoft.com/office/word/2010/wordprocessingGroup" xmlns:wpi="http://schemas.microsoft.com/office/word/2010/wordprocessingInk" xmlns:wne="http://schemas.microsoft.com/office/word/2006/wordml" xmlns:wps="http://schemas.microsoft.com/office/word/2010/wordprocessingShape" mc:Ignorable="w14 w15 w16se w16cid w16 w16cex w16sdtdh wp14">
   <w:abstractNum w:abstractNumId="0" w15:restartNumberingAfterBreak="0">
+    <w:nsid w:val="07185F6C"/>
+    <w:multiLevelType w:val="hybridMultilevel"/>
+    <w:tmpl w:val="FE801F36"/>
+    <w:lvl w:ilvl="0" w:tplc="04070019">
+      <w:start w:val="1"/>
+      <w:numFmt w:val="lowerLetter"/>
+      <w:lvlText w:val="%1."/>
+      <w:lvlJc w:val="left"/>
+      <w:pPr>
+        <w:ind w:left="1440" w:hanging="360"/>
+      </w:pPr>
+    </w:lvl>
+    <w:lvl w:ilvl="1" w:tplc="08090019" w:tentative="1">
+      <w:start w:val="1"/>
+      <w:numFmt w:val="lowerLetter"/>
+      <w:lvlText w:val="%2."/>
+      <w:lvlJc w:val="left"/>
+      <w:pPr>
+        <w:ind w:left="1440" w:hanging="360"/>
+      </w:pPr>
+    </w:lvl>
+    <w:lvl w:ilvl="2" w:tplc="0809001B" w:tentative="1">
+      <w:start w:val="1"/>
+      <w:numFmt w:val="lowerRoman"/>
+      <w:lvlText w:val="%3."/>
+      <w:lvlJc w:val="right"/>
+      <w:pPr>
+        <w:ind w:left="2160" w:hanging="180"/>
+      </w:pPr>
+    </w:lvl>
+    <w:lvl w:ilvl="3" w:tplc="0809000F" w:tentative="1">
+      <w:start w:val="1"/>
+      <w:numFmt w:val="decimal"/>
+      <w:lvlText w:val="%4."/>
+      <w:lvlJc w:val="left"/>
+      <w:pPr>
+        <w:ind w:left="2880" w:hanging="360"/>
+      </w:pPr>
+    </w:lvl>
+    <w:lvl w:ilvl="4" w:tplc="08090019" w:tentative="1">
+      <w:start w:val="1"/>
+      <w:numFmt w:val="lowerLetter"/>
+      <w:lvlText w:val="%5."/>
+      <w:lvlJc w:val="left"/>
+      <w:pPr>
+        <w:ind w:left="3600" w:hanging="360"/>
+      </w:pPr>
+    </w:lvl>
+    <w:lvl w:ilvl="5" w:tplc="0809001B" w:tentative="1">
+      <w:start w:val="1"/>
+      <w:numFmt w:val="lowerRoman"/>
+      <w:lvlText w:val="%6."/>
+      <w:lvlJc w:val="right"/>
+      <w:pPr>
+        <w:ind w:left="4320" w:hanging="180"/>
+      </w:pPr>
+    </w:lvl>
+    <w:lvl w:ilvl="6" w:tplc="0809000F" w:tentative="1">
+      <w:start w:val="1"/>
+      <w:numFmt w:val="decimal"/>
+      <w:lvlText w:val="%7."/>
+      <w:lvlJc w:val="left"/>
+      <w:pPr>
+        <w:ind w:left="5040" w:hanging="360"/>
+      </w:pPr>
+    </w:lvl>
+    <w:lvl w:ilvl="7" w:tplc="08090019" w:tentative="1">
+      <w:start w:val="1"/>
+      <w:numFmt w:val="lowerLetter"/>
+      <w:lvlText w:val="%8."/>
+      <w:lvlJc w:val="left"/>
+      <w:pPr>
+        <w:ind w:left="5760" w:hanging="360"/>
+      </w:pPr>
+    </w:lvl>
+    <w:lvl w:ilvl="8" w:tplc="0809001B" w:tentative="1">
+      <w:start w:val="1"/>
+      <w:numFmt w:val="lowerRoman"/>
+      <w:lvlText w:val="%9."/>
+      <w:lvlJc w:val="right"/>
+      <w:pPr>
+        <w:ind w:left="6480" w:hanging="180"/>
+      </w:pPr>
+    </w:lvl>
+  </w:abstractNum>
+  <w:abstractNum w:abstractNumId="1" w15:restartNumberingAfterBreak="0">
     <w:nsid w:val="0E1863EA"/>
     <w:multiLevelType w:val="hybridMultilevel"/>
     <w:tmpl w:val="DF683FBA"/>
@@ -8656,7 +9177,7 @@
       </w:pPr>
     </w:lvl>
   </w:abstractNum>
-  <w:abstractNum w:abstractNumId="1" w15:restartNumberingAfterBreak="0">
+  <w:abstractNum w:abstractNumId="2" w15:restartNumberingAfterBreak="0">
     <w:nsid w:val="18A77A1F"/>
     <w:multiLevelType w:val="hybridMultilevel"/>
     <w:tmpl w:val="35F67F4C"/>
@@ -8746,9 +9267,12 @@
     </w:lvl>
   </w:abstractNum>
   <w:num w:numId="1" w16cid:durableId="1974870758">
+    <w:abstractNumId w:val="2"/>
+  </w:num>
+  <w:num w:numId="2" w16cid:durableId="1267694469">
     <w:abstractNumId w:val="1"/>
   </w:num>
-  <w:num w:numId="2" w16cid:durableId="1267694469">
+  <w:num w:numId="3" w16cid:durableId="747770303">
     <w:abstractNumId w:val="0"/>
   </w:num>
 </w:numbering>
@@ -9360,7 +9884,6 @@
   <w:style w:type="character" w:default="1" w:styleId="Absatz-Standardschriftart">
     <w:name w:val="Default Paragraph Font"/>
     <w:uiPriority w:val="1"/>
-    <w:semiHidden/>
     <w:unhideWhenUsed/>
   </w:style>
   <w:style w:type="table" w:default="1" w:styleId="NormaleTabelle">

</xml_diff>